<commit_message>
added gitignore updated resume
</commit_message>
<xml_diff>
--- a/Resume/Resume Shalev Ben Moshe.docx
+++ b/Resume/Resume Shalev Ben Moshe.docx
@@ -1,6 +1,6 @@
 
 <file path=word/document.xml><?xml version="1.0" encoding="utf-8"?>
-<w:document xmlns:wpc="http://schemas.microsoft.com/office/word/2010/wordprocessingCanvas" xmlns:cx="http://schemas.microsoft.com/office/drawing/2014/chartex" xmlns:cx1="http://schemas.microsoft.com/office/drawing/2015/9/8/chartex" xmlns:cx2="http://schemas.microsoft.com/office/drawing/2015/10/21/chartex" xmlns:cx3="http://schemas.microsoft.com/office/drawing/2016/5/9/chartex" xmlns:cx4="http://schemas.microsoft.com/office/drawing/2016/5/10/chartex" xmlns:cx5="http://schemas.microsoft.com/office/drawing/2016/5/11/chartex" xmlns:cx6="http://schemas.microsoft.com/office/drawing/2016/5/12/chartex" xmlns:cx7="http://schemas.microsoft.com/office/drawing/2016/5/13/chartex" xmlns:cx8="http://schemas.microsoft.com/office/drawing/2016/5/14/chartex" xmlns:mc="http://schemas.openxmlformats.org/markup-compatibility/2006" xmlns:aink="http://schemas.microsoft.com/office/drawing/2016/ink" xmlns:am3d="http://schemas.microsoft.com/office/drawing/2017/model3d" xmlns:o="urn:schemas-microsoft-com:office:office" xmlns:oel="http://schemas.microsoft.com/office/2019/extlst" xmlns:r="http://schemas.openxmlformats.org/officeDocument/2006/relationships" xmlns:m="http://schemas.openxmlformats.org/officeDocument/2006/math" xmlns:v="urn:schemas-microsoft-com:vml" xmlns:wp14="http://schemas.microsoft.com/office/word/2010/wordprocessingDrawing" xmlns:wp="http://schemas.openxmlformats.org/drawingml/2006/wordprocessingDrawing" xmlns:w10="urn:schemas-microsoft-com:office:word" xmlns:w="http://schemas.openxmlformats.org/wordprocessingml/2006/main" xmlns:w14="http://schemas.microsoft.com/office/word/2010/wordml" xmlns:w15="http://schemas.microsoft.com/office/word/2012/wordml" xmlns:w16cex="http://schemas.microsoft.com/office/word/2018/wordml/cex" xmlns:w16cid="http://schemas.microsoft.com/office/word/2016/wordml/cid" xmlns:w16="http://schemas.microsoft.com/office/word/2018/wordml" xmlns:w16du="http://schemas.microsoft.com/office/word/2023/wordml/word16du" xmlns:w16sdtdh="http://schemas.microsoft.com/office/word/2020/wordml/sdtdatahash" xmlns:w16se="http://schemas.microsoft.com/office/word/2015/wordml/symex" xmlns:wpg="http://schemas.microsoft.com/office/word/2010/wordprocessingGroup" xmlns:wpi="http://schemas.microsoft.com/office/word/2010/wordprocessingInk" xmlns:wne="http://schemas.microsoft.com/office/word/2006/wordml" xmlns:wps="http://schemas.microsoft.com/office/word/2010/wordprocessingShape" mc:Ignorable="w14 w15 w16se w16cid w16 w16cex w16sdtdh w16du wp14">
+<w:document xmlns:wpc="http://schemas.microsoft.com/office/word/2010/wordprocessingCanvas" xmlns:cx="http://schemas.microsoft.com/office/drawing/2014/chartex" xmlns:mc="http://schemas.openxmlformats.org/markup-compatibility/2006" xmlns:o="urn:schemas-microsoft-com:office:office" xmlns:r="http://schemas.openxmlformats.org/officeDocument/2006/relationships" xmlns:m="http://schemas.openxmlformats.org/officeDocument/2006/math" xmlns:v="urn:schemas-microsoft-com:vml" xmlns:wp14="http://schemas.microsoft.com/office/word/2010/wordprocessingDrawing" xmlns:wp="http://schemas.openxmlformats.org/drawingml/2006/wordprocessingDrawing" xmlns:w10="urn:schemas-microsoft-com:office:word" xmlns:w="http://schemas.openxmlformats.org/wordprocessingml/2006/main" xmlns:w14="http://schemas.microsoft.com/office/word/2010/wordml" xmlns:w15="http://schemas.microsoft.com/office/word/2012/wordml" xmlns:w16se="http://schemas.microsoft.com/office/word/2015/wordml/symex" xmlns:wpg="http://schemas.microsoft.com/office/word/2010/wordprocessingGroup" xmlns:wpi="http://schemas.microsoft.com/office/word/2010/wordprocessingInk" xmlns:wne="http://schemas.microsoft.com/office/word/2006/wordml" xmlns:wps="http://schemas.microsoft.com/office/word/2010/wordprocessingShape" mc:Ignorable="w14 w15 w16se wp14">
   <w:body>
     <w:p>
       <w:pPr>
@@ -11,26 +11,26 @@
       <w:r>
         <w:rPr>
           <w:noProof/>
-          <w:lang w:val="en-AU" w:eastAsia="en-AU"/>
+          <w:lang w:bidi="he-IL"/>
         </w:rPr>
         <mc:AlternateContent>
           <mc:Choice Requires="wps">
             <w:drawing>
-              <wp:anchor distT="0" distB="0" distL="114300" distR="114300" simplePos="0" relativeHeight="251659270" behindDoc="1" locked="1" layoutInCell="1" allowOverlap="1" wp14:anchorId="41628F5D" wp14:editId="6ECE8739">
+              <wp:anchor distT="0" distB="0" distL="114300" distR="114300" simplePos="0" relativeHeight="251659270" behindDoc="1" locked="1" layoutInCell="1" allowOverlap="1" wp14:anchorId="41628F5D" wp14:editId="461546AD">
                 <wp:simplePos x="0" y="0"/>
                 <wp:positionH relativeFrom="page">
                   <wp:align>left</wp:align>
                 </wp:positionH>
                 <wp:positionV relativeFrom="paragraph">
-                  <wp:posOffset>-399415</wp:posOffset>
+                  <wp:posOffset>-397510</wp:posOffset>
                 </wp:positionV>
-                <wp:extent cx="2428875" cy="10058400"/>
+                <wp:extent cx="2428875" cy="10447655"/>
                 <wp:effectExtent l="0" t="0" r="9525" b="0"/>
                 <wp:wrapNone/>
                 <wp:docPr id="1374674069" name="Rectangle 1">
                   <a:extLst xmlns:a="http://schemas.openxmlformats.org/drawingml/2006/main">
                     <a:ext uri="{C183D7F6-B498-43B3-948B-1728B52AA6E4}">
-                      <adec:decorative xmlns:adec="http://schemas.microsoft.com/office/drawing/2017/decorative" val="1"/>
+                      <adec:decorative xmlns="" xmlns:cx1="http://schemas.microsoft.com/office/drawing/2015/9/8/chartex" xmlns:cx2="http://schemas.microsoft.com/office/drawing/2015/10/21/chartex" xmlns:cx3="http://schemas.microsoft.com/office/drawing/2016/5/9/chartex" xmlns:cx4="http://schemas.microsoft.com/office/drawing/2016/5/10/chartex" xmlns:cx5="http://schemas.microsoft.com/office/drawing/2016/5/11/chartex" xmlns:cx6="http://schemas.microsoft.com/office/drawing/2016/5/12/chartex" xmlns:cx7="http://schemas.microsoft.com/office/drawing/2016/5/13/chartex" xmlns:cx8="http://schemas.microsoft.com/office/drawing/2016/5/14/chartex" xmlns:aink="http://schemas.microsoft.com/office/drawing/2016/ink" xmlns:am3d="http://schemas.microsoft.com/office/drawing/2017/model3d" xmlns:o="urn:schemas-microsoft-com:office:office" xmlns:oel="http://schemas.microsoft.com/office/2019/extlst" xmlns:v="urn:schemas-microsoft-com:vml" xmlns:w10="urn:schemas-microsoft-com:office:word" xmlns:w="http://schemas.openxmlformats.org/wordprocessingml/2006/main" xmlns:w16cex="http://schemas.microsoft.com/office/word/2018/wordml/cex" xmlns:w16cid="http://schemas.microsoft.com/office/word/2016/wordml/cid" xmlns:w16="http://schemas.microsoft.com/office/word/2018/wordml" xmlns:w16du="http://schemas.microsoft.com/office/word/2023/wordml/word16du" xmlns:w16sdtdh="http://schemas.microsoft.com/office/word/2020/wordml/sdtdatahash" xmlns:adec="http://schemas.microsoft.com/office/drawing/2017/decorative" val="1"/>
                     </a:ext>
                   </a:extLst>
                 </wp:docPr>
@@ -42,7 +42,7 @@
                       <wps:spPr>
                         <a:xfrm>
                           <a:off x="0" y="0"/>
-                          <a:ext cx="2428875" cy="10058400"/>
+                          <a:ext cx="2428875" cy="10447655"/>
                         </a:xfrm>
                         <a:prstGeom prst="rect">
                           <a:avLst/>
@@ -93,7 +93,7 @@
           </mc:Choice>
           <mc:Fallback>
             <w:pict>
-              <v:rect w14:anchorId="119C135E" id="Rectangle 1" o:spid="_x0000_s1026" alt="&quot;&quot;" style="position:absolute;margin-left:0;margin-top:-31.45pt;width:191.25pt;height:11in;z-index:-251657210;visibility:visible;mso-wrap-style:square;mso-width-percent:0;mso-height-percent:0;mso-wrap-distance-left:9pt;mso-wrap-distance-top:0;mso-wrap-distance-right:9pt;mso-wrap-distance-bottom:0;mso-position-horizontal:left;mso-position-horizontal-relative:page;mso-position-vertical:absolute;mso-position-vertical-relative:text;mso-width-percent:0;mso-height-percent:0;mso-width-relative:margin;mso-height-relative:margin;v-text-anchor:middle" o:gfxdata="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" fillcolor="#8496b0 [1951]" stroked="f" strokeweight="1pt">
+              <v:rect w14:anchorId="276717DF" id="Rectangle 1" o:spid="_x0000_s1026" style="position:absolute;left:0;text-align:left;margin-left:0;margin-top:-31.3pt;width:191.25pt;height:822.65pt;z-index:-251657210;visibility:visible;mso-wrap-style:square;mso-width-percent:0;mso-height-percent:0;mso-wrap-distance-left:9pt;mso-wrap-distance-top:0;mso-wrap-distance-right:9pt;mso-wrap-distance-bottom:0;mso-position-horizontal:left;mso-position-horizontal-relative:page;mso-position-vertical:absolute;mso-position-vertical-relative:text;mso-width-percent:0;mso-height-percent:0;mso-width-relative:margin;mso-height-relative:margin;v-text-anchor:middle" o:gfxdata="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" fillcolor="#8496b0 [1951]" stroked="f" strokeweight="1pt">
                 <w10:wrap anchorx="page"/>
                 <w10:anchorlock/>
               </v:rect>
@@ -131,6 +131,13 @@
             <w:pPr>
               <w:pStyle w:val="Heading1"/>
             </w:pPr>
+          </w:p>
+          <w:p/>
+          <w:p/>
+          <w:p>
+            <w:pPr>
+              <w:pStyle w:val="Heading1"/>
+            </w:pPr>
             <w:r>
               <w:t>details</w:t>
             </w:r>
@@ -138,38 +145,69 @@
           <w:p/>
           <w:p>
             <w:r>
-              <w:t>Address:</w:t>
-            </w:r>
-          </w:p>
-          <w:p>
-            <w:r>
-              <w:t>Haifa, Israel</w:t>
+              <w:t>Phone:</w:t>
+            </w:r>
+          </w:p>
+          <w:p>
+            <w:r>
+              <w:t>0544809493</w:t>
             </w:r>
           </w:p>
           <w:p/>
           <w:p>
             <w:r>
-              <w:t>Phone:</w:t>
-            </w:r>
-          </w:p>
-          <w:p>
-            <w:r>
-              <w:t>0544809493</w:t>
-            </w:r>
+              <w:t xml:space="preserve">Email: </w:t>
+            </w:r>
+          </w:p>
+          <w:p>
+            <w:hyperlink r:id="rId8" w:history="1">
+              <w:r>
+                <w:rPr>
+                  <w:rStyle w:val="Hyperlink"/>
+                </w:rPr>
+                <w:t>Shalev396@gmail.com</w:t>
+              </w:r>
+            </w:hyperlink>
           </w:p>
           <w:p/>
           <w:p>
             <w:r>
-              <w:t xml:space="preserve">Email: </w:t>
-            </w:r>
-          </w:p>
-          <w:p>
-            <w:r>
-              <w:t>S</w:t>
-            </w:r>
-            <w:r>
-              <w:t>halev396@gmail.com</w:t>
-            </w:r>
+              <w:t>GitHub:</w:t>
+            </w:r>
+          </w:p>
+          <w:p>
+            <w:hyperlink r:id="rId9" w:history="1">
+              <w:r>
+                <w:rPr>
+                  <w:rStyle w:val="Hyperlink"/>
+                </w:rPr>
+                <w:t>Shalev396</w:t>
+              </w:r>
+            </w:hyperlink>
+          </w:p>
+          <w:p/>
+          <w:p>
+            <w:r>
+              <w:t xml:space="preserve">LinkedIn: </w:t>
+            </w:r>
+          </w:p>
+          <w:p>
+            <w:pPr>
+              <w:rPr>
+                <w:color w:val="auto"/>
+                <w:szCs w:val="20"/>
+              </w:rPr>
+            </w:pPr>
+            <w:hyperlink r:id="rId10" w:history="1">
+              <w:r>
+                <w:rPr>
+                  <w:rStyle w:val="Hyperlink"/>
+                </w:rPr>
+                <w:t>Shalev Ben Moshe</w:t>
+              </w:r>
+            </w:hyperlink>
+          </w:p>
+          <w:p>
             <w:r>
               <w:t xml:space="preserve"> </w:t>
             </w:r>
@@ -242,16 +280,19 @@
           </w:p>
           <w:p>
             <w:r>
-              <w:t>A Full Stack Developer with a strong foundation in web development and app development, passionate about creating efficient and user-friendly web applications. Experience includes working with HTML, CSS, JavaScript, Node.js</w:t>
+              <w:t xml:space="preserve">A Full Stack Developer with a strong foundation in web development and </w:t>
+            </w:r>
+            <w:r>
+              <w:t>Android app development</w:t>
+            </w:r>
+            <w:r>
+              <w:t>, passionate about creating efficient and user-friendly web applications. Experience includes working with</w:t>
             </w:r>
             <w:r>
               <w:t xml:space="preserve"> </w:t>
             </w:r>
             <w:r>
-              <w:t>and SQL</w:t>
-            </w:r>
-            <w:r>
-              <w:t xml:space="preserve"> Server</w:t>
+              <w:t>React, HTML, CSS, JavaScript, Node.js, and SQL Server</w:t>
             </w:r>
             <w:r>
               <w:t>, with a solid understanding of both front-end and back-end technologies. Eager to apply skills in a dynamic environment, contributing to innovative projects and continuing to grow professionally.</w:t>
@@ -478,6 +519,50 @@
             <w:pPr>
               <w:pStyle w:val="ListBullet"/>
               <w:rPr>
+                <w:noProof/>
+                <w:lang w:val="it-IT"/>
+              </w:rPr>
+            </w:pPr>
+            <w:r>
+              <w:t>Firebase</w:t>
+            </w:r>
+          </w:p>
+          <w:p>
+            <w:pPr>
+              <w:pStyle w:val="ListBullet"/>
+              <w:rPr>
+                <w:noProof/>
+                <w:lang w:val="it-IT"/>
+              </w:rPr>
+            </w:pPr>
+            <w:r>
+              <w:rPr>
+                <w:noProof/>
+                <w:lang w:val="it-IT"/>
+              </w:rPr>
+              <w:t>MongoDB</w:t>
+            </w:r>
+          </w:p>
+          <w:p>
+            <w:pPr>
+              <w:pStyle w:val="ListBullet"/>
+              <w:rPr>
+                <w:noProof/>
+                <w:lang w:val="it-IT"/>
+              </w:rPr>
+            </w:pPr>
+            <w:r>
+              <w:rPr>
+                <w:noProof/>
+                <w:lang w:val="it-IT"/>
+              </w:rPr>
+              <w:t>bcrypt</w:t>
+            </w:r>
+          </w:p>
+          <w:p>
+            <w:pPr>
+              <w:pStyle w:val="ListBullet"/>
+              <w:rPr>
                 <w:bCs/>
                 <w:caps/>
                 <w:noProof/>
@@ -491,12 +576,16 @@
                 <w:noProof/>
                 <w:lang w:val="it-IT"/>
               </w:rPr>
-              <w:t>firebase</w:t>
+              <w:t>api</w:t>
             </w:r>
           </w:p>
           <w:p>
             <w:pPr>
               <w:pStyle w:val="ListBullet"/>
+              <w:numPr>
+                <w:ilvl w:val="0"/>
+                <w:numId w:val="0"/>
+              </w:numPr>
               <w:rPr>
                 <w:bCs/>
                 <w:caps/>
@@ -504,15 +593,6 @@
                 <w:lang w:val="it-IT"/>
               </w:rPr>
             </w:pPr>
-            <w:r>
-              <w:rPr>
-                <w:bCs/>
-                <w:caps/>
-                <w:noProof/>
-                <w:lang w:val="it-IT"/>
-              </w:rPr>
-              <w:t>MongoDB</w:t>
-            </w:r>
           </w:p>
           <w:p>
             <w:pPr>
@@ -541,7 +621,7 @@
                 <w:spacing w:val="20"/>
                 <w:szCs w:val="20"/>
               </w:rPr>
-              <w:t>Programing</w:t>
+              <w:t>PROGRAMMING</w:t>
             </w:r>
           </w:p>
           <w:p>
@@ -593,11 +673,10 @@
           <w:p>
             <w:pPr>
               <w:pStyle w:val="ListBullet"/>
-              <w:numPr>
-                <w:ilvl w:val="0"/>
-                <w:numId w:val="0"/>
-              </w:numPr>
-            </w:pPr>
+            </w:pPr>
+            <w:r>
+              <w:t>TypeScript</w:t>
+            </w:r>
           </w:p>
           <w:p>
             <w:r>
@@ -609,7 +688,7 @@
                 <w:spacing w:val="20"/>
                 <w:szCs w:val="20"/>
               </w:rPr>
-              <w:t>Socials</w:t>
+              <w:t>Languages</w:t>
             </w:r>
           </w:p>
           <w:p>
@@ -624,51 +703,18 @@
           <w:p>
             <w:pPr>
               <w:pStyle w:val="ListBullet"/>
-              <w:numPr>
-                <w:ilvl w:val="0"/>
-                <w:numId w:val="0"/>
-              </w:numPr>
-            </w:pPr>
-            <w:r>
-              <w:t>GitHub:</w:t>
+            </w:pPr>
+            <w:r>
+              <w:t>Hebrew – Native</w:t>
             </w:r>
           </w:p>
           <w:p>
             <w:pPr>
               <w:pStyle w:val="ListBullet"/>
-              <w:numPr>
-                <w:ilvl w:val="0"/>
-                <w:numId w:val="0"/>
-              </w:numPr>
-            </w:pPr>
-            <w:r>
-              <w:t>Shalev396</w:t>
-            </w:r>
-          </w:p>
-          <w:p>
-            <w:r>
-              <w:t xml:space="preserve">LinkedIn: </w:t>
-            </w:r>
-          </w:p>
-          <w:p>
-            <w:pPr>
-              <w:rPr>
-                <w:color w:val="auto"/>
-                <w:szCs w:val="20"/>
-              </w:rPr>
-            </w:pPr>
-            <w:r>
-              <w:t>Shalev Ben Moshe</w:t>
-            </w:r>
-          </w:p>
-          <w:p>
-            <w:pPr>
-              <w:pStyle w:val="ListBullet"/>
-              <w:numPr>
-                <w:ilvl w:val="0"/>
-                <w:numId w:val="0"/>
-              </w:numPr>
-            </w:pPr>
+            </w:pPr>
+            <w:r>
+              <w:t>English – High Level</w:t>
+            </w:r>
           </w:p>
         </w:tc>
         <w:tc>
@@ -694,11 +740,20 @@
             </w:tcBorders>
           </w:tcPr>
           <w:p/>
+          <w:p>
+            <w:pPr>
+              <w:pStyle w:val="Heading1"/>
+            </w:pPr>
+            <w:r>
+              <w:t>education</w:t>
+            </w:r>
+          </w:p>
+          <w:p/>
         </w:tc>
       </w:tr>
       <w:tr>
         <w:trPr>
-          <w:trHeight w:val="3195"/>
+          <w:trHeight w:val="512"/>
         </w:trPr>
         <w:tc>
           <w:tcPr>
@@ -735,16 +790,279 @@
           </w:tcPr>
           <w:p>
             <w:pPr>
+              <w:pStyle w:val="Heading2"/>
+            </w:pPr>
+            <w:r>
+              <w:t xml:space="preserve">full stack and qa </w:t>
+            </w:r>
+            <w:r>
+              <w:t>AUTOMATION</w:t>
+            </w:r>
+            <w:r>
+              <w:rPr>
+                <w:rStyle w:val="NotBold"/>
+                <w:b/>
+                <w:color w:val="000000" w:themeColor="text1"/>
+              </w:rPr>
+              <w:t xml:space="preserve"> </w:t>
+            </w:r>
+            <w:r>
+              <w:rPr>
+                <w:rStyle w:val="NotBold"/>
+              </w:rPr>
+              <w:t>iitc</w:t>
+            </w:r>
+          </w:p>
+          <w:p>
+            <w:pPr>
+              <w:pStyle w:val="Heading3"/>
+              <w:rPr>
+                <w:i/>
+              </w:rPr>
+            </w:pPr>
+            <w:r>
+              <w:t>Jul 2024 – Feb 2025</w:t>
+            </w:r>
+          </w:p>
+          <w:p>
+            <w:pPr>
+              <w:rPr>
+                <w:color w:val="auto"/>
+                <w:szCs w:val="20"/>
+              </w:rPr>
+            </w:pPr>
+            <w:r>
+              <w:rPr>
+                <w:color w:val="auto"/>
+                <w:szCs w:val="20"/>
+              </w:rPr>
+              <w:t>I learned full stack web development using React, Node.js, MongoDB and SQL Server with some Projects on my GitHub page and</w:t>
+            </w:r>
+            <w:r>
+              <w:rPr>
+                <w:color w:val="auto"/>
+                <w:szCs w:val="20"/>
+              </w:rPr>
+              <w:br/>
+            </w:r>
+            <w:r>
+              <w:rPr>
+                <w:color w:val="auto"/>
+                <w:szCs w:val="20"/>
+              </w:rPr>
+              <w:t>g</w:t>
+            </w:r>
+            <w:r>
+              <w:rPr>
+                <w:color w:val="auto"/>
+                <w:szCs w:val="20"/>
+              </w:rPr>
+              <w:t xml:space="preserve">ained practical knowledge in automated testing techniques, focusing on </w:t>
+            </w:r>
+            <w:r>
+              <w:rPr>
+                <w:color w:val="auto"/>
+                <w:szCs w:val="20"/>
+              </w:rPr>
+              <w:t>unit testing</w:t>
+            </w:r>
+            <w:r>
+              <w:rPr>
+                <w:color w:val="auto"/>
+                <w:szCs w:val="20"/>
+              </w:rPr>
+              <w:t xml:space="preserve">, </w:t>
+            </w:r>
+            <w:r>
+              <w:rPr>
+                <w:color w:val="auto"/>
+                <w:szCs w:val="20"/>
+              </w:rPr>
+              <w:t>integration testing</w:t>
+            </w:r>
+            <w:r>
+              <w:rPr>
+                <w:color w:val="auto"/>
+                <w:szCs w:val="20"/>
+              </w:rPr>
+              <w:t xml:space="preserve">, and </w:t>
+            </w:r>
+            <w:r>
+              <w:rPr>
+                <w:color w:val="auto"/>
+                <w:szCs w:val="20"/>
+              </w:rPr>
+              <w:t xml:space="preserve">end-to-end testing. </w:t>
+            </w:r>
+            <w:r>
+              <w:rPr>
+                <w:color w:val="auto"/>
+                <w:szCs w:val="20"/>
+              </w:rPr>
+              <w:t>Learned to work with tools and frameworks for test automation</w:t>
+            </w:r>
+          </w:p>
+          <w:p/>
+        </w:tc>
+      </w:tr>
+      <w:tr>
+        <w:trPr>
+          <w:trHeight w:val="943"/>
+        </w:trPr>
+        <w:tc>
+          <w:tcPr>
+            <w:tcW w:w="2552" w:type="dxa"/>
+            <w:vMerge/>
+          </w:tcPr>
+          <w:p>
+            <w:pPr>
+              <w:rPr>
+                <w:color w:val="auto"/>
+                <w:szCs w:val="20"/>
+              </w:rPr>
+            </w:pPr>
+          </w:p>
+        </w:tc>
+        <w:tc>
+          <w:tcPr>
+            <w:tcW w:w="1134" w:type="dxa"/>
+            <w:vMerge/>
+          </w:tcPr>
+          <w:p>
+            <w:pPr>
+              <w:spacing w:before="360"/>
+              <w:rPr>
+                <w:color w:val="auto"/>
+              </w:rPr>
+            </w:pPr>
+          </w:p>
+        </w:tc>
+        <w:tc>
+          <w:tcPr>
+            <w:tcW w:w="7114" w:type="dxa"/>
+            <w:gridSpan w:val="2"/>
+            <w:tcBorders>
+              <w:bottom w:val="single" w:sz="4" w:space="0" w:color="auto"/>
+            </w:tcBorders>
+          </w:tcPr>
+          <w:p>
+            <w:pPr>
+              <w:pStyle w:val="Heading2"/>
+            </w:pPr>
+            <w:r>
+              <w:t>10 Study units at computer</w:t>
+            </w:r>
+            <w:r>
+              <w:t xml:space="preserve"> </w:t>
+            </w:r>
+            <w:r>
+              <w:t>science</w:t>
+            </w:r>
+            <w:r>
+              <w:rPr>
+                <w:rStyle w:val="NotBold"/>
+              </w:rPr>
+              <w:t xml:space="preserve"> Irony G</w:t>
+            </w:r>
+          </w:p>
+          <w:p>
+            <w:pPr>
+              <w:pStyle w:val="Heading3"/>
+            </w:pPr>
+            <w:r>
+              <w:t>Sep 2019 – Jul 2021</w:t>
+            </w:r>
+          </w:p>
+          <w:p>
+            <w:pPr>
+              <w:rPr>
+                <w:color w:val="auto"/>
+                <w:szCs w:val="20"/>
+              </w:rPr>
+            </w:pPr>
+            <w:r>
+              <w:t>5</w:t>
+            </w:r>
+            <w:r>
+              <w:t xml:space="preserve"> these units were in computer science, where I studied </w:t>
+            </w:r>
+            <w:r>
+              <w:t>Java, Access</w:t>
+            </w:r>
+            <w:r>
+              <w:t xml:space="preserve"> DB.</w:t>
+            </w:r>
+            <w:r>
+              <w:t xml:space="preserve"> </w:t>
+            </w:r>
+            <w:r>
+              <w:t xml:space="preserve">The other 5 are Planning and programming systems. </w:t>
+            </w:r>
+            <w:r>
+              <w:t>My final project was a second-hand online store for Android devices, which can be found on my GitHub.</w:t>
+            </w:r>
+          </w:p>
+        </w:tc>
+      </w:tr>
+      <w:tr>
+        <w:trPr>
+          <w:trHeight w:val="80"/>
+        </w:trPr>
+        <w:tc>
+          <w:tcPr>
+            <w:tcW w:w="2552" w:type="dxa"/>
+            <w:vMerge/>
+          </w:tcPr>
+          <w:p>
+            <w:pPr>
+              <w:rPr>
+                <w:color w:val="auto"/>
+                <w:szCs w:val="20"/>
+              </w:rPr>
+            </w:pPr>
+          </w:p>
+        </w:tc>
+        <w:tc>
+          <w:tcPr>
+            <w:tcW w:w="1134" w:type="dxa"/>
+            <w:vMerge/>
+          </w:tcPr>
+          <w:p>
+            <w:pPr>
+              <w:spacing w:before="360"/>
+              <w:rPr>
+                <w:color w:val="auto"/>
+              </w:rPr>
+            </w:pPr>
+          </w:p>
+        </w:tc>
+        <w:tc>
+          <w:tcPr>
+            <w:tcW w:w="7087" w:type="dxa"/>
+            <w:tcBorders>
+              <w:bottom w:val="single" w:sz="4" w:space="0" w:color="auto"/>
+            </w:tcBorders>
+          </w:tcPr>
+          <w:p>
+            <w:pPr>
               <w:pStyle w:val="Heading1"/>
             </w:pPr>
-            <w:r>
-              <w:t xml:space="preserve">MILITERY </w:t>
+          </w:p>
+          <w:p>
+            <w:pPr>
+              <w:pStyle w:val="Heading1"/>
+            </w:pPr>
+            <w:r>
+              <w:t>MILITa</w:t>
+            </w:r>
+            <w:r>
+              <w:t xml:space="preserve">RY </w:t>
             </w:r>
             <w:sdt>
               <w:sdtPr>
-                <w:id w:val="1696962928"/>
+                <w:id w:val="-278950413"/>
                 <w:placeholder>
-                  <w:docPart w:val="9262CC176545427792B9E7A6D4AC838F"/>
+                  <w:docPart w:val="B0079B98AABE46D6AD6AF36006EF09EE"/>
                 </w:placeholder>
                 <w:temporary/>
                 <w:showingPlcHdr/>
@@ -844,115 +1162,63 @@
                 <w:color w:val="auto"/>
                 <w:szCs w:val="20"/>
               </w:rPr>
-              <w:t>Kome</w:t>
-            </w:r>
+              <w:t>Kom</w:t>
+            </w:r>
+            <w:bookmarkStart w:id="0" w:name="_GoBack"/>
+            <w:bookmarkEnd w:id="0"/>
             <w:r>
               <w:rPr>
                 <w:color w:val="auto"/>
                 <w:szCs w:val="20"/>
               </w:rPr>
-              <w:t>ts</w:t>
+              <w:t>e</w:t>
             </w:r>
             <w:r>
               <w:rPr>
                 <w:color w:val="auto"/>
                 <w:szCs w:val="20"/>
               </w:rPr>
-              <w:t xml:space="preserve"> is a position responsible for the border wall and technological means related to observation and protection.</w:t>
-            </w:r>
-          </w:p>
-          <w:p>
-            <w:pPr>
+              <w:t>ts</w:t>
+            </w:r>
+            <w:r>
               <w:rPr>
                 <w:color w:val="auto"/>
                 <w:szCs w:val="20"/>
               </w:rPr>
-            </w:pPr>
+              <w:t xml:space="preserve"> is a position responsible for the border wall and technological means related to observation and protection.</w:t>
+            </w:r>
+          </w:p>
+          <w:p>
             <w:r>
               <w:rPr>
                 <w:color w:val="auto"/>
                 <w:szCs w:val="20"/>
               </w:rPr>
-              <w:t xml:space="preserve">During this time, was promoted to team leader in the department and received a certificate of excellence from Brigadier General Shay </w:t>
-            </w:r>
-            <w:proofErr w:type="spellStart"/>
+              <w:t xml:space="preserve">During this </w:t>
+            </w:r>
             <w:r>
               <w:rPr>
                 <w:color w:val="auto"/>
                 <w:szCs w:val="20"/>
               </w:rPr>
-              <w:t>Kleper</w:t>
-            </w:r>
-            <w:proofErr w:type="spellEnd"/>
+              <w:t>time,</w:t>
+            </w:r>
             <w:r>
               <w:rPr>
                 <w:color w:val="auto"/>
                 <w:szCs w:val="20"/>
               </w:rPr>
-              <w:t>, commander of the 91st division.</w:t>
-            </w:r>
-          </w:p>
-          <w:p>
-            <w:pPr>
+              <w:t xml:space="preserve"> I</w:t>
+            </w:r>
+            <w:r>
               <w:rPr>
                 <w:color w:val="auto"/>
                 <w:szCs w:val="20"/>
               </w:rPr>
-            </w:pPr>
-            <w:r>
-              <w:rPr>
-                <w:color w:val="auto"/>
-                <w:szCs w:val="20"/>
-              </w:rPr>
-              <w:t>Due to the nature of the position and information security guidelines, details about the position cannot be further disclosed.</w:t>
-            </w:r>
-          </w:p>
-        </w:tc>
-      </w:tr>
-      <w:tr>
-        <w:trPr>
-          <w:trHeight w:val="180"/>
-        </w:trPr>
-        <w:tc>
-          <w:tcPr>
-            <w:tcW w:w="2552" w:type="dxa"/>
-            <w:vMerge/>
-          </w:tcPr>
-          <w:p>
-            <w:pPr>
-              <w:rPr>
-                <w:color w:val="auto"/>
-                <w:szCs w:val="20"/>
-              </w:rPr>
-            </w:pPr>
-          </w:p>
-        </w:tc>
-        <w:tc>
-          <w:tcPr>
-            <w:tcW w:w="1134" w:type="dxa"/>
-            <w:vMerge/>
-          </w:tcPr>
-          <w:p>
-            <w:pPr>
-              <w:spacing w:before="360"/>
-              <w:rPr>
-                <w:color w:val="auto"/>
-              </w:rPr>
-            </w:pPr>
-          </w:p>
-        </w:tc>
-        <w:tc>
-          <w:tcPr>
-            <w:tcW w:w="7087" w:type="dxa"/>
-            <w:tcBorders>
-              <w:bottom w:val="single" w:sz="4" w:space="0" w:color="auto"/>
-            </w:tcBorders>
-          </w:tcPr>
-          <w:p>
-            <w:pPr>
-              <w:pStyle w:val="Heading1"/>
-            </w:pPr>
-          </w:p>
+              <w:t xml:space="preserve"> was promoted to team leader in the department and received a certificate of excellence from Brigadier General Shay Kleper, commander of the 91st division.</w:t>
+            </w:r>
+          </w:p>
+          <w:p/>
         </w:tc>
         <w:tc>
           <w:tcPr>
@@ -961,300 +1227,6 @@
           <w:p>
             <w:pPr>
               <w:pStyle w:val="Heading1"/>
-            </w:pPr>
-          </w:p>
-        </w:tc>
-      </w:tr>
-      <w:tr>
-        <w:trPr>
-          <w:trHeight w:val="512"/>
-        </w:trPr>
-        <w:tc>
-          <w:tcPr>
-            <w:tcW w:w="2552" w:type="dxa"/>
-            <w:vMerge/>
-          </w:tcPr>
-          <w:p>
-            <w:pPr>
-              <w:rPr>
-                <w:color w:val="auto"/>
-                <w:szCs w:val="20"/>
-              </w:rPr>
-            </w:pPr>
-          </w:p>
-        </w:tc>
-        <w:tc>
-          <w:tcPr>
-            <w:tcW w:w="1134" w:type="dxa"/>
-            <w:vMerge/>
-          </w:tcPr>
-          <w:p>
-            <w:pPr>
-              <w:spacing w:before="360"/>
-              <w:rPr>
-                <w:color w:val="auto"/>
-              </w:rPr>
-            </w:pPr>
-          </w:p>
-        </w:tc>
-        <w:tc>
-          <w:tcPr>
-            <w:tcW w:w="7114" w:type="dxa"/>
-            <w:gridSpan w:val="2"/>
-          </w:tcPr>
-          <w:p>
-            <w:pPr>
-              <w:pStyle w:val="Heading1"/>
-            </w:pPr>
-          </w:p>
-          <w:p>
-            <w:pPr>
-              <w:pStyle w:val="Heading1"/>
-            </w:pPr>
-            <w:r>
-              <w:t>education</w:t>
-            </w:r>
-          </w:p>
-          <w:p/>
-        </w:tc>
-      </w:tr>
-      <w:tr>
-        <w:trPr>
-          <w:trHeight w:val="943"/>
-        </w:trPr>
-        <w:tc>
-          <w:tcPr>
-            <w:tcW w:w="2552" w:type="dxa"/>
-            <w:vMerge/>
-          </w:tcPr>
-          <w:p>
-            <w:pPr>
-              <w:rPr>
-                <w:color w:val="auto"/>
-                <w:szCs w:val="20"/>
-              </w:rPr>
-            </w:pPr>
-          </w:p>
-        </w:tc>
-        <w:tc>
-          <w:tcPr>
-            <w:tcW w:w="1134" w:type="dxa"/>
-            <w:vMerge/>
-          </w:tcPr>
-          <w:p>
-            <w:pPr>
-              <w:spacing w:before="360"/>
-              <w:rPr>
-                <w:color w:val="auto"/>
-              </w:rPr>
-            </w:pPr>
-          </w:p>
-        </w:tc>
-        <w:tc>
-          <w:tcPr>
-            <w:tcW w:w="7114" w:type="dxa"/>
-            <w:gridSpan w:val="2"/>
-          </w:tcPr>
-          <w:p>
-            <w:pPr>
-              <w:pStyle w:val="Heading2"/>
-            </w:pPr>
-            <w:r>
-              <w:t xml:space="preserve">full stack </w:t>
-            </w:r>
-            <w:r>
-              <w:t xml:space="preserve">and qa </w:t>
-            </w:r>
-            <w:r>
-              <w:t>AUTOMATION</w:t>
-            </w:r>
-            <w:r>
-              <w:rPr>
-                <w:rStyle w:val="NotBold"/>
-                <w:b/>
-                <w:color w:val="000000" w:themeColor="text1"/>
-              </w:rPr>
-              <w:t xml:space="preserve"> </w:t>
-            </w:r>
-            <w:r>
-              <w:rPr>
-                <w:rStyle w:val="NotBold"/>
-              </w:rPr>
-              <w:t>iitc</w:t>
-            </w:r>
-          </w:p>
-          <w:p>
-            <w:pPr>
-              <w:pStyle w:val="Heading3"/>
-              <w:rPr>
-                <w:i/>
-              </w:rPr>
-            </w:pPr>
-            <w:r>
-              <w:t>Jul 2024 – Feb 2025</w:t>
-            </w:r>
-          </w:p>
-          <w:p>
-            <w:pPr>
-              <w:rPr>
-                <w:color w:val="auto"/>
-                <w:szCs w:val="20"/>
-              </w:rPr>
-            </w:pPr>
-            <w:r>
-              <w:rPr>
-                <w:color w:val="auto"/>
-                <w:szCs w:val="20"/>
-              </w:rPr>
-              <w:t xml:space="preserve">I learned </w:t>
-            </w:r>
-            <w:r>
-              <w:rPr>
-                <w:color w:val="auto"/>
-                <w:szCs w:val="20"/>
-              </w:rPr>
-              <w:t>full stack web</w:t>
-            </w:r>
-            <w:r>
-              <w:rPr>
-                <w:color w:val="auto"/>
-                <w:szCs w:val="20"/>
-              </w:rPr>
-              <w:t xml:space="preserve"> development using React</w:t>
-            </w:r>
-            <w:r>
-              <w:rPr>
-                <w:color w:val="auto"/>
-                <w:szCs w:val="20"/>
-              </w:rPr>
-              <w:t>,</w:t>
-            </w:r>
-            <w:r>
-              <w:rPr>
-                <w:color w:val="auto"/>
-                <w:szCs w:val="20"/>
-              </w:rPr>
-              <w:t xml:space="preserve"> Node.js</w:t>
-            </w:r>
-            <w:r>
-              <w:rPr>
-                <w:color w:val="auto"/>
-                <w:szCs w:val="20"/>
-              </w:rPr>
-              <w:t>,</w:t>
-            </w:r>
-            <w:r>
-              <w:rPr>
-                <w:color w:val="auto"/>
-                <w:szCs w:val="20"/>
-              </w:rPr>
-              <w:t xml:space="preserve"> </w:t>
-            </w:r>
-            <w:r>
-              <w:rPr>
-                <w:color w:val="auto"/>
-                <w:szCs w:val="20"/>
-              </w:rPr>
-              <w:t>MongoDB and SQL Server</w:t>
-            </w:r>
-            <w:r>
-              <w:rPr>
-                <w:color w:val="auto"/>
-                <w:szCs w:val="20"/>
-              </w:rPr>
-              <w:t xml:space="preserve"> </w:t>
-            </w:r>
-            <w:r>
-              <w:rPr>
-                <w:color w:val="auto"/>
-                <w:szCs w:val="20"/>
-              </w:rPr>
-              <w:t xml:space="preserve">with some </w:t>
-            </w:r>
-            <w:r>
-              <w:rPr>
-                <w:color w:val="auto"/>
-                <w:szCs w:val="20"/>
-              </w:rPr>
-              <w:t>Projects on my GitHub page</w:t>
-            </w:r>
-            <w:r>
-              <w:rPr>
-                <w:color w:val="auto"/>
-                <w:szCs w:val="20"/>
-              </w:rPr>
-              <w:t xml:space="preserve"> </w:t>
-            </w:r>
-            <w:r>
-              <w:rPr>
-                <w:color w:val="auto"/>
-                <w:szCs w:val="20"/>
-              </w:rPr>
-              <w:t>and</w:t>
-            </w:r>
-            <w:r>
-              <w:rPr>
-                <w:color w:val="auto"/>
-                <w:szCs w:val="20"/>
-              </w:rPr>
-              <w:br/>
-            </w:r>
-            <w:r>
-              <w:rPr>
-                <w:color w:val="auto"/>
-                <w:szCs w:val="20"/>
-              </w:rPr>
-              <w:t xml:space="preserve">Gained practical knowledge in automated testing techniques and tools, focusing on </w:t>
-            </w:r>
-            <w:r>
-              <w:rPr>
-                <w:color w:val="auto"/>
-                <w:szCs w:val="20"/>
-              </w:rPr>
-              <w:t>unit testing</w:t>
-            </w:r>
-            <w:r>
-              <w:rPr>
-                <w:color w:val="auto"/>
-                <w:szCs w:val="20"/>
-              </w:rPr>
-              <w:t xml:space="preserve">, </w:t>
-            </w:r>
-            <w:r>
-              <w:rPr>
-                <w:color w:val="auto"/>
-                <w:szCs w:val="20"/>
-              </w:rPr>
-              <w:t>integration testing</w:t>
-            </w:r>
-            <w:r>
-              <w:rPr>
-                <w:color w:val="auto"/>
-                <w:szCs w:val="20"/>
-              </w:rPr>
-              <w:t xml:space="preserve">, and </w:t>
-            </w:r>
-            <w:r>
-              <w:rPr>
-                <w:color w:val="auto"/>
-                <w:szCs w:val="20"/>
-              </w:rPr>
-              <w:t xml:space="preserve">end-to-end testing. </w:t>
-            </w:r>
-            <w:r>
-              <w:rPr>
-                <w:color w:val="auto"/>
-                <w:szCs w:val="20"/>
-              </w:rPr>
-              <w:t>Learned to work with tools and frameworks for test automation</w:t>
-            </w:r>
-          </w:p>
-          <w:p>
-            <w:pPr>
-              <w:rPr>
-                <w:color w:val="auto"/>
-                <w:szCs w:val="20"/>
-              </w:rPr>
             </w:pPr>
           </w:p>
         </w:tc>
@@ -1294,65 +1266,8 @@
         <w:tc>
           <w:tcPr>
             <w:tcW w:w="7087" w:type="dxa"/>
-            <w:tcBorders>
-              <w:bottom w:val="single" w:sz="4" w:space="0" w:color="auto"/>
-            </w:tcBorders>
           </w:tcPr>
-          <w:p>
-            <w:pPr>
-              <w:pStyle w:val="Heading2"/>
-            </w:pPr>
-            <w:r>
-              <w:t>10 Study units at computer</w:t>
-            </w:r>
-            <w:r>
-              <w:t xml:space="preserve"> </w:t>
-            </w:r>
-            <w:r>
-              <w:t>science</w:t>
-            </w:r>
-            <w:r>
-              <w:t xml:space="preserve"> </w:t>
-            </w:r>
-            <w:r>
-              <w:rPr>
-                <w:rStyle w:val="NotBold"/>
-              </w:rPr>
-              <w:t>Irony G</w:t>
-            </w:r>
-          </w:p>
-          <w:p>
-            <w:pPr>
-              <w:pStyle w:val="Heading3"/>
-            </w:pPr>
-            <w:r>
-              <w:t>Sep 2019 – Jul 2021</w:t>
-            </w:r>
-          </w:p>
-          <w:p>
-            <w:r>
-              <w:t>5 of these units are for computer science.</w:t>
-            </w:r>
-          </w:p>
-          <w:p>
-            <w:r>
-              <w:t>The</w:t>
-            </w:r>
-            <w:r>
-              <w:t xml:space="preserve"> other 5 are Planning and programming systems. </w:t>
-            </w:r>
-            <w:r>
-              <w:t>My</w:t>
-            </w:r>
-            <w:r>
-              <w:t xml:space="preserve"> final project is a second-hand online store for android devices.</w:t>
-            </w:r>
-          </w:p>
-          <w:p>
-            <w:pPr>
-              <w:pStyle w:val="Heading1"/>
-            </w:pPr>
-          </w:p>
+          <w:p/>
         </w:tc>
         <w:tc>
           <w:tcPr>
@@ -1365,281 +1280,19 @@
           </w:p>
         </w:tc>
       </w:tr>
-      <w:tr>
-        <w:trPr>
-          <w:trHeight w:val="215"/>
-        </w:trPr>
-        <w:tc>
-          <w:tcPr>
-            <w:tcW w:w="2552" w:type="dxa"/>
-            <w:vMerge/>
-          </w:tcPr>
-          <w:p>
-            <w:pPr>
-              <w:rPr>
-                <w:color w:val="auto"/>
-                <w:szCs w:val="20"/>
-              </w:rPr>
-            </w:pPr>
-          </w:p>
-        </w:tc>
-        <w:tc>
-          <w:tcPr>
-            <w:tcW w:w="1134" w:type="dxa"/>
-            <w:vMerge/>
-          </w:tcPr>
-          <w:p>
-            <w:pPr>
-              <w:spacing w:before="360"/>
-              <w:rPr>
-                <w:color w:val="auto"/>
-              </w:rPr>
-            </w:pPr>
-          </w:p>
-        </w:tc>
-        <w:tc>
-          <w:tcPr>
-            <w:tcW w:w="7114" w:type="dxa"/>
-            <w:gridSpan w:val="2"/>
-          </w:tcPr>
-          <w:p>
-            <w:pPr>
-              <w:pStyle w:val="Heading1"/>
-            </w:pPr>
-          </w:p>
-        </w:tc>
-      </w:tr>
-      <w:tr>
-        <w:trPr>
-          <w:trHeight w:val="80"/>
-        </w:trPr>
-        <w:tc>
-          <w:tcPr>
-            <w:tcW w:w="2552" w:type="dxa"/>
-            <w:vMerge/>
-          </w:tcPr>
-          <w:p>
-            <w:pPr>
-              <w:rPr>
-                <w:color w:val="auto"/>
-                <w:szCs w:val="20"/>
-              </w:rPr>
-            </w:pPr>
-          </w:p>
-        </w:tc>
-        <w:tc>
-          <w:tcPr>
-            <w:tcW w:w="1134" w:type="dxa"/>
-            <w:vMerge/>
-          </w:tcPr>
-          <w:p>
-            <w:pPr>
-              <w:spacing w:before="360"/>
-              <w:rPr>
-                <w:color w:val="auto"/>
-              </w:rPr>
-            </w:pPr>
-          </w:p>
-        </w:tc>
-        <w:tc>
-          <w:tcPr>
-            <w:tcW w:w="7114" w:type="dxa"/>
-            <w:gridSpan w:val="2"/>
-          </w:tcPr>
-          <w:p>
-            <w:pPr>
-              <w:pStyle w:val="Heading2"/>
-              <w:rPr>
-                <w:rStyle w:val="NotBold"/>
-              </w:rPr>
-            </w:pPr>
-            <w:r>
-              <w:t xml:space="preserve">Internships </w:t>
-            </w:r>
-            <w:r>
-              <w:rPr>
-                <w:rStyle w:val="NotBold"/>
-              </w:rPr>
-              <w:t>as Fullstack developer</w:t>
-            </w:r>
-          </w:p>
-          <w:p/>
-          <w:p>
-            <w:pPr>
-              <w:pStyle w:val="Heading3"/>
-              <w:rPr>
-                <w:i/>
-              </w:rPr>
-            </w:pPr>
-            <w:r>
-              <w:t>Jan 2025 - Feb 2025 at X</w:t>
-            </w:r>
-          </w:p>
-          <w:p>
-            <w:pPr>
-              <w:rPr>
-                <w:color w:val="auto"/>
-                <w:szCs w:val="20"/>
-              </w:rPr>
-            </w:pPr>
-            <w:r>
-              <w:rPr>
-                <w:color w:val="auto"/>
-                <w:szCs w:val="20"/>
-              </w:rPr>
-              <w:t>Developed a full stack web application using modern technologies such as React, Node.js, and MongoDB</w:t>
-            </w:r>
-          </w:p>
-          <w:p>
-            <w:pPr>
-              <w:rPr>
-                <w:color w:val="auto"/>
-                <w:szCs w:val="20"/>
-              </w:rPr>
-            </w:pPr>
-            <w:r>
-              <w:rPr>
-                <w:color w:val="auto"/>
-                <w:szCs w:val="20"/>
-              </w:rPr>
-              <w:t>learned a lot about {stuff}</w:t>
-            </w:r>
-          </w:p>
-          <w:p>
-            <w:pPr>
-              <w:rPr>
-                <w:color w:val="auto"/>
-                <w:szCs w:val="20"/>
-              </w:rPr>
-            </w:pPr>
-          </w:p>
-          <w:p>
-            <w:pPr>
-              <w:pStyle w:val="Heading3"/>
-            </w:pPr>
-            <w:r>
-              <w:t>Jan 2025 - Feb 2025 at Y</w:t>
-            </w:r>
-          </w:p>
-          <w:p>
-            <w:pPr>
-              <w:rPr>
-                <w:color w:val="auto"/>
-                <w:szCs w:val="20"/>
-              </w:rPr>
-            </w:pPr>
-            <w:r>
-              <w:rPr>
-                <w:color w:val="auto"/>
-                <w:szCs w:val="20"/>
-              </w:rPr>
-              <w:t xml:space="preserve">Developed a full stack web application using modern technologies such as React, Node.js, and </w:t>
-            </w:r>
-            <w:r>
-              <w:rPr>
-                <w:color w:val="auto"/>
-                <w:szCs w:val="20"/>
-              </w:rPr>
-              <w:t>SQL Server</w:t>
-            </w:r>
-          </w:p>
-          <w:p>
-            <w:pPr>
-              <w:rPr>
-                <w:color w:val="auto"/>
-                <w:szCs w:val="20"/>
-              </w:rPr>
-            </w:pPr>
-            <w:r>
-              <w:rPr>
-                <w:color w:val="auto"/>
-                <w:szCs w:val="20"/>
-              </w:rPr>
-              <w:t>learned a lot about {stuff}</w:t>
-            </w:r>
-          </w:p>
-          <w:p/>
-          <w:p>
-            <w:pPr>
-              <w:rPr>
-                <w:color w:val="auto"/>
-                <w:szCs w:val="20"/>
-              </w:rPr>
-            </w:pPr>
-          </w:p>
-        </w:tc>
-      </w:tr>
     </w:tbl>
     <w:p>
       <w:pPr>
         <w:rPr>
-          <w:rFonts w:hint="cs"/>
           <w:color w:val="auto"/>
           <w:rtl/>
           <w:lang w:bidi="he-IL"/>
         </w:rPr>
       </w:pPr>
-      <w:r>
-        <w:rPr>
-          <w:rFonts w:hint="cs"/>
-          <w:noProof/>
-          <w:color w:val="auto"/>
-          <w:lang w:bidi="he-IL"/>
-        </w:rPr>
-        <w:lastRenderedPageBreak/>
-        <w:drawing>
-          <wp:inline distT="0" distB="0" distL="0" distR="0" wp14:anchorId="26AB3018" wp14:editId="1FDE6A07">
-            <wp:extent cx="6849110" cy="9126855"/>
-            <wp:effectExtent l="0" t="0" r="8890" b="0"/>
-            <wp:docPr id="1245196954" name="Picture 2"/>
-            <wp:cNvGraphicFramePr>
-              <a:graphicFrameLocks xmlns:a="http://schemas.openxmlformats.org/drawingml/2006/main" noChangeAspect="1"/>
-            </wp:cNvGraphicFramePr>
-            <a:graphic xmlns:a="http://schemas.openxmlformats.org/drawingml/2006/main">
-              <a:graphicData uri="http://schemas.openxmlformats.org/drawingml/2006/picture">
-                <pic:pic xmlns:pic="http://schemas.openxmlformats.org/drawingml/2006/picture">
-                  <pic:nvPicPr>
-                    <pic:cNvPr id="0" name="Picture 3"/>
-                    <pic:cNvPicPr>
-                      <a:picLocks noChangeAspect="1" noChangeArrowheads="1"/>
-                    </pic:cNvPicPr>
-                  </pic:nvPicPr>
-                  <pic:blipFill>
-                    <a:blip r:embed="rId8">
-                      <a:extLst>
-                        <a:ext uri="{28A0092B-C50C-407E-A947-70E740481C1C}">
-                          <a14:useLocalDpi xmlns:a14="http://schemas.microsoft.com/office/drawing/2010/main" val="0"/>
-                        </a:ext>
-                      </a:extLst>
-                    </a:blip>
-                    <a:srcRect/>
-                    <a:stretch>
-                      <a:fillRect/>
-                    </a:stretch>
-                  </pic:blipFill>
-                  <pic:spPr bwMode="auto">
-                    <a:xfrm>
-                      <a:off x="0" y="0"/>
-                      <a:ext cx="6849110" cy="9126855"/>
-                    </a:xfrm>
-                    <a:prstGeom prst="rect">
-                      <a:avLst/>
-                    </a:prstGeom>
-                    <a:noFill/>
-                    <a:ln>
-                      <a:noFill/>
-                    </a:ln>
-                  </pic:spPr>
-                </pic:pic>
-              </a:graphicData>
-            </a:graphic>
-          </wp:inline>
-        </w:drawing>
-      </w:r>
     </w:p>
     <w:sectPr>
       <w:pgSz w:w="12240" w:h="15840" w:code="1"/>
-      <w:pgMar w:top="630" w:right="720" w:bottom="432" w:left="720" w:header="0" w:footer="0" w:gutter="0"/>
+      <w:pgMar w:top="284" w:right="720" w:bottom="432" w:left="720" w:header="0" w:footer="0" w:gutter="0"/>
       <w:cols w:space="720"/>
       <w:docGrid w:linePitch="360"/>
     </w:sectPr>
@@ -1648,7 +1301,7 @@
 </file>
 
 <file path=word/endnotes.xml><?xml version="1.0" encoding="utf-8"?>
-<w:endnotes xmlns:wpc="http://schemas.microsoft.com/office/word/2010/wordprocessingCanvas" xmlns:cx="http://schemas.microsoft.com/office/drawing/2014/chartex" xmlns:cx1="http://schemas.microsoft.com/office/drawing/2015/9/8/chartex" xmlns:cx2="http://schemas.microsoft.com/office/drawing/2015/10/21/chartex" xmlns:cx3="http://schemas.microsoft.com/office/drawing/2016/5/9/chartex" xmlns:cx4="http://schemas.microsoft.com/office/drawing/2016/5/10/chartex" xmlns:cx5="http://schemas.microsoft.com/office/drawing/2016/5/11/chartex" xmlns:cx6="http://schemas.microsoft.com/office/drawing/2016/5/12/chartex" xmlns:cx7="http://schemas.microsoft.com/office/drawing/2016/5/13/chartex" xmlns:cx8="http://schemas.microsoft.com/office/drawing/2016/5/14/chartex" xmlns:mc="http://schemas.openxmlformats.org/markup-compatibility/2006" xmlns:aink="http://schemas.microsoft.com/office/drawing/2016/ink" xmlns:am3d="http://schemas.microsoft.com/office/drawing/2017/model3d" xmlns:o="urn:schemas-microsoft-com:office:office" xmlns:oel="http://schemas.microsoft.com/office/2019/extlst" xmlns:r="http://schemas.openxmlformats.org/officeDocument/2006/relationships" xmlns:m="http://schemas.openxmlformats.org/officeDocument/2006/math" xmlns:v="urn:schemas-microsoft-com:vml" xmlns:wp14="http://schemas.microsoft.com/office/word/2010/wordprocessingDrawing" xmlns:wp="http://schemas.openxmlformats.org/drawingml/2006/wordprocessingDrawing" xmlns:w10="urn:schemas-microsoft-com:office:word" xmlns:w="http://schemas.openxmlformats.org/wordprocessingml/2006/main" xmlns:w14="http://schemas.microsoft.com/office/word/2010/wordml" xmlns:w15="http://schemas.microsoft.com/office/word/2012/wordml" xmlns:w16cex="http://schemas.microsoft.com/office/word/2018/wordml/cex" xmlns:w16cid="http://schemas.microsoft.com/office/word/2016/wordml/cid" xmlns:w16="http://schemas.microsoft.com/office/word/2018/wordml" xmlns:w16du="http://schemas.microsoft.com/office/word/2023/wordml/word16du" xmlns:w16sdtdh="http://schemas.microsoft.com/office/word/2020/wordml/sdtdatahash" xmlns:w16se="http://schemas.microsoft.com/office/word/2015/wordml/symex" xmlns:wpg="http://schemas.microsoft.com/office/word/2010/wordprocessingGroup" xmlns:wpi="http://schemas.microsoft.com/office/word/2010/wordprocessingInk" xmlns:wne="http://schemas.microsoft.com/office/word/2006/wordml" xmlns:wps="http://schemas.microsoft.com/office/word/2010/wordprocessingShape" mc:Ignorable="w14 w15 w16se w16cid w16 w16cex w16sdtdh w16du wp14">
+<w:endnotes xmlns:wpc="http://schemas.microsoft.com/office/word/2010/wordprocessingCanvas" xmlns:cx="http://schemas.microsoft.com/office/drawing/2014/chartex" xmlns:mc="http://schemas.openxmlformats.org/markup-compatibility/2006" xmlns:o="urn:schemas-microsoft-com:office:office" xmlns:r="http://schemas.openxmlformats.org/officeDocument/2006/relationships" xmlns:m="http://schemas.openxmlformats.org/officeDocument/2006/math" xmlns:v="urn:schemas-microsoft-com:vml" xmlns:wp14="http://schemas.microsoft.com/office/word/2010/wordprocessingDrawing" xmlns:wp="http://schemas.openxmlformats.org/drawingml/2006/wordprocessingDrawing" xmlns:w10="urn:schemas-microsoft-com:office:word" xmlns:w="http://schemas.openxmlformats.org/wordprocessingml/2006/main" xmlns:w14="http://schemas.microsoft.com/office/word/2010/wordml" xmlns:w15="http://schemas.microsoft.com/office/word/2012/wordml" xmlns:w16se="http://schemas.microsoft.com/office/word/2015/wordml/symex" xmlns:wpg="http://schemas.microsoft.com/office/word/2010/wordprocessingGroup" xmlns:wpi="http://schemas.microsoft.com/office/word/2010/wordprocessingInk" xmlns:wne="http://schemas.microsoft.com/office/word/2006/wordml" xmlns:wps="http://schemas.microsoft.com/office/word/2010/wordprocessingShape" mc:Ignorable="w14 w15 w16se wp14">
   <w:endnote w:type="separator" w:id="-1">
     <w:p>
       <w:pPr>
@@ -1680,7 +1333,7 @@
 </file>
 
 <file path=word/footnotes.xml><?xml version="1.0" encoding="utf-8"?>
-<w:footnotes xmlns:wpc="http://schemas.microsoft.com/office/word/2010/wordprocessingCanvas" xmlns:cx="http://schemas.microsoft.com/office/drawing/2014/chartex" xmlns:cx1="http://schemas.microsoft.com/office/drawing/2015/9/8/chartex" xmlns:cx2="http://schemas.microsoft.com/office/drawing/2015/10/21/chartex" xmlns:cx3="http://schemas.microsoft.com/office/drawing/2016/5/9/chartex" xmlns:cx4="http://schemas.microsoft.com/office/drawing/2016/5/10/chartex" xmlns:cx5="http://schemas.microsoft.com/office/drawing/2016/5/11/chartex" xmlns:cx6="http://schemas.microsoft.com/office/drawing/2016/5/12/chartex" xmlns:cx7="http://schemas.microsoft.com/office/drawing/2016/5/13/chartex" xmlns:cx8="http://schemas.microsoft.com/office/drawing/2016/5/14/chartex" xmlns:mc="http://schemas.openxmlformats.org/markup-compatibility/2006" xmlns:aink="http://schemas.microsoft.com/office/drawing/2016/ink" xmlns:am3d="http://schemas.microsoft.com/office/drawing/2017/model3d" xmlns:o="urn:schemas-microsoft-com:office:office" xmlns:oel="http://schemas.microsoft.com/office/2019/extlst" xmlns:r="http://schemas.openxmlformats.org/officeDocument/2006/relationships" xmlns:m="http://schemas.openxmlformats.org/officeDocument/2006/math" xmlns:v="urn:schemas-microsoft-com:vml" xmlns:wp14="http://schemas.microsoft.com/office/word/2010/wordprocessingDrawing" xmlns:wp="http://schemas.openxmlformats.org/drawingml/2006/wordprocessingDrawing" xmlns:w10="urn:schemas-microsoft-com:office:word" xmlns:w="http://schemas.openxmlformats.org/wordprocessingml/2006/main" xmlns:w14="http://schemas.microsoft.com/office/word/2010/wordml" xmlns:w15="http://schemas.microsoft.com/office/word/2012/wordml" xmlns:w16cex="http://schemas.microsoft.com/office/word/2018/wordml/cex" xmlns:w16cid="http://schemas.microsoft.com/office/word/2016/wordml/cid" xmlns:w16="http://schemas.microsoft.com/office/word/2018/wordml" xmlns:w16du="http://schemas.microsoft.com/office/word/2023/wordml/word16du" xmlns:w16sdtdh="http://schemas.microsoft.com/office/word/2020/wordml/sdtdatahash" xmlns:w16se="http://schemas.microsoft.com/office/word/2015/wordml/symex" xmlns:wpg="http://schemas.microsoft.com/office/word/2010/wordprocessingGroup" xmlns:wpi="http://schemas.microsoft.com/office/word/2010/wordprocessingInk" xmlns:wne="http://schemas.microsoft.com/office/word/2006/wordml" xmlns:wps="http://schemas.microsoft.com/office/word/2010/wordprocessingShape" mc:Ignorable="w14 w15 w16se w16cid w16 w16cex w16sdtdh w16du wp14">
+<w:footnotes xmlns:wpc="http://schemas.microsoft.com/office/word/2010/wordprocessingCanvas" xmlns:cx="http://schemas.microsoft.com/office/drawing/2014/chartex" xmlns:mc="http://schemas.openxmlformats.org/markup-compatibility/2006" xmlns:o="urn:schemas-microsoft-com:office:office" xmlns:r="http://schemas.openxmlformats.org/officeDocument/2006/relationships" xmlns:m="http://schemas.openxmlformats.org/officeDocument/2006/math" xmlns:v="urn:schemas-microsoft-com:vml" xmlns:wp14="http://schemas.microsoft.com/office/word/2010/wordprocessingDrawing" xmlns:wp="http://schemas.openxmlformats.org/drawingml/2006/wordprocessingDrawing" xmlns:w10="urn:schemas-microsoft-com:office:word" xmlns:w="http://schemas.openxmlformats.org/wordprocessingml/2006/main" xmlns:w14="http://schemas.microsoft.com/office/word/2010/wordml" xmlns:w15="http://schemas.microsoft.com/office/word/2012/wordml" xmlns:w16se="http://schemas.microsoft.com/office/word/2015/wordml/symex" xmlns:wpg="http://schemas.microsoft.com/office/word/2010/wordprocessingGroup" xmlns:wpi="http://schemas.microsoft.com/office/word/2010/wordprocessingInk" xmlns:wne="http://schemas.microsoft.com/office/word/2006/wordml" xmlns:wps="http://schemas.microsoft.com/office/word/2010/wordprocessingShape" mc:Ignorable="w14 w15 w16se wp14">
   <w:footnote w:type="separator" w:id="-1">
     <w:p>
       <w:pPr>
@@ -1712,7 +1365,7 @@
 </file>
 
 <file path=word/numbering.xml><?xml version="1.0" encoding="utf-8"?>
-<w:numbering xmlns:wpc="http://schemas.microsoft.com/office/word/2010/wordprocessingCanvas" xmlns:cx="http://schemas.microsoft.com/office/drawing/2014/chartex" xmlns:cx1="http://schemas.microsoft.com/office/drawing/2015/9/8/chartex" xmlns:cx2="http://schemas.microsoft.com/office/drawing/2015/10/21/chartex" xmlns:cx3="http://schemas.microsoft.com/office/drawing/2016/5/9/chartex" xmlns:cx4="http://schemas.microsoft.com/office/drawing/2016/5/10/chartex" xmlns:cx5="http://schemas.microsoft.com/office/drawing/2016/5/11/chartex" xmlns:cx6="http://schemas.microsoft.com/office/drawing/2016/5/12/chartex" xmlns:cx7="http://schemas.microsoft.com/office/drawing/2016/5/13/chartex" xmlns:cx8="http://schemas.microsoft.com/office/drawing/2016/5/14/chartex" xmlns:mc="http://schemas.openxmlformats.org/markup-compatibility/2006" xmlns:aink="http://schemas.microsoft.com/office/drawing/2016/ink" xmlns:am3d="http://schemas.microsoft.com/office/drawing/2017/model3d" xmlns:o="urn:schemas-microsoft-com:office:office" xmlns:oel="http://schemas.microsoft.com/office/2019/extlst" xmlns:r="http://schemas.openxmlformats.org/officeDocument/2006/relationships" xmlns:m="http://schemas.openxmlformats.org/officeDocument/2006/math" xmlns:v="urn:schemas-microsoft-com:vml" xmlns:wp14="http://schemas.microsoft.com/office/word/2010/wordprocessingDrawing" xmlns:wp="http://schemas.openxmlformats.org/drawingml/2006/wordprocessingDrawing" xmlns:w10="urn:schemas-microsoft-com:office:word" xmlns:w="http://schemas.openxmlformats.org/wordprocessingml/2006/main" xmlns:w14="http://schemas.microsoft.com/office/word/2010/wordml" xmlns:w15="http://schemas.microsoft.com/office/word/2012/wordml" xmlns:w16cex="http://schemas.microsoft.com/office/word/2018/wordml/cex" xmlns:w16cid="http://schemas.microsoft.com/office/word/2016/wordml/cid" xmlns:w16="http://schemas.microsoft.com/office/word/2018/wordml" xmlns:w16du="http://schemas.microsoft.com/office/word/2023/wordml/word16du" xmlns:w16sdtdh="http://schemas.microsoft.com/office/word/2020/wordml/sdtdatahash" xmlns:w16se="http://schemas.microsoft.com/office/word/2015/wordml/symex" xmlns:wpg="http://schemas.microsoft.com/office/word/2010/wordprocessingGroup" xmlns:wpi="http://schemas.microsoft.com/office/word/2010/wordprocessingInk" xmlns:wne="http://schemas.microsoft.com/office/word/2006/wordml" xmlns:wps="http://schemas.microsoft.com/office/word/2010/wordprocessingShape" mc:Ignorable="w14 w15 w16se w16cid w16 w16cex w16sdtdh w16du wp14">
+<w:numbering xmlns:wpc="http://schemas.microsoft.com/office/word/2010/wordprocessingCanvas" xmlns:cx="http://schemas.microsoft.com/office/drawing/2014/chartex" xmlns:mc="http://schemas.openxmlformats.org/markup-compatibility/2006" xmlns:o="urn:schemas-microsoft-com:office:office" xmlns:r="http://schemas.openxmlformats.org/officeDocument/2006/relationships" xmlns:m="http://schemas.openxmlformats.org/officeDocument/2006/math" xmlns:v="urn:schemas-microsoft-com:vml" xmlns:wp14="http://schemas.microsoft.com/office/word/2010/wordprocessingDrawing" xmlns:wp="http://schemas.openxmlformats.org/drawingml/2006/wordprocessingDrawing" xmlns:w10="urn:schemas-microsoft-com:office:word" xmlns:w="http://schemas.openxmlformats.org/wordprocessingml/2006/main" xmlns:w14="http://schemas.microsoft.com/office/word/2010/wordml" xmlns:w15="http://schemas.microsoft.com/office/word/2012/wordml" xmlns:w16se="http://schemas.microsoft.com/office/word/2015/wordml/symex" xmlns:wpg="http://schemas.microsoft.com/office/word/2010/wordprocessingGroup" xmlns:wpi="http://schemas.microsoft.com/office/word/2010/wordprocessingInk" xmlns:wne="http://schemas.microsoft.com/office/word/2006/wordml" xmlns:wps="http://schemas.microsoft.com/office/word/2010/wordprocessingShape" mc:Ignorable="w14 w15 w16se wp14">
   <w:numPicBullet w:numPicBulletId="0">
     <w:pict>
       <v:shapetype id="_x0000_t75" coordsize="21600,21600" o:spt="75" o:preferrelative="t" path="m@4@5l@4@11@9@11@9@5xe" filled="f" stroked="f">
@@ -1734,14 +1387,14 @@
         <v:path o:extrusionok="f" gradientshapeok="t" o:connecttype="rect"/>
         <o:lock v:ext="edit" aspectratio="t"/>
       </v:shapetype>
-      <v:shape id="_x0000_i1026" type="#_x0000_t75" style="width:14.25pt;height:14.25pt;visibility:visible" o:gfxdata="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" o:bullet="t">
+      <v:shape id="_x0000_i1038" type="#_x0000_t75" style="width:14pt;height:14pt;visibility:visible" o:gfxdata="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" o:bullet="t">
         <v:imagedata r:id="rId1" o:title=""/>
       </v:shape>
     </w:pict>
   </w:numPicBullet>
   <w:numPicBullet w:numPicBulletId="1">
     <w:pict>
-      <v:shape id="_x0000_i1027" type="#_x0000_t75" style="width:13.6pt;height:13.6pt;visibility:visible" o:gfxdata="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" o:bullet="t">
+      <v:shape id="_x0000_i1039" type="#_x0000_t75" style="width:13.35pt;height:13.35pt;visibility:visible" o:gfxdata="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" o:bullet="t">
         <v:imagedata r:id="rId2" o:title=""/>
       </v:shape>
     </w:pict>
@@ -2626,35 +2279,35 @@
       </w:rPr>
     </w:lvl>
   </w:abstractNum>
-  <w:num w:numId="1" w16cid:durableId="754008821">
+  <w:num w:numId="1">
     <w:abstractNumId w:val="1"/>
   </w:num>
-  <w:num w:numId="2" w16cid:durableId="1806507031">
+  <w:num w:numId="2">
     <w:abstractNumId w:val="7"/>
   </w:num>
-  <w:num w:numId="3" w16cid:durableId="1774394388">
+  <w:num w:numId="3">
     <w:abstractNumId w:val="3"/>
   </w:num>
-  <w:num w:numId="4" w16cid:durableId="2058429382">
+  <w:num w:numId="4">
     <w:abstractNumId w:val="4"/>
   </w:num>
-  <w:num w:numId="5" w16cid:durableId="537013467">
+  <w:num w:numId="5">
     <w:abstractNumId w:val="2"/>
   </w:num>
-  <w:num w:numId="6" w16cid:durableId="1832286735">
+  <w:num w:numId="6">
     <w:abstractNumId w:val="5"/>
   </w:num>
-  <w:num w:numId="7" w16cid:durableId="909921174">
+  <w:num w:numId="7">
     <w:abstractNumId w:val="0"/>
   </w:num>
-  <w:num w:numId="8" w16cid:durableId="1533300515">
+  <w:num w:numId="8">
     <w:abstractNumId w:val="6"/>
   </w:num>
 </w:numbering>
 </file>
 
 <file path=word/styles.xml><?xml version="1.0" encoding="utf-8"?>
-<w:styles xmlns:mc="http://schemas.openxmlformats.org/markup-compatibility/2006" xmlns:r="http://schemas.openxmlformats.org/officeDocument/2006/relationships" xmlns:w="http://schemas.openxmlformats.org/wordprocessingml/2006/main" xmlns:w14="http://schemas.microsoft.com/office/word/2010/wordml" xmlns:w15="http://schemas.microsoft.com/office/word/2012/wordml" xmlns:w16cex="http://schemas.microsoft.com/office/word/2018/wordml/cex" xmlns:w16cid="http://schemas.microsoft.com/office/word/2016/wordml/cid" xmlns:w16="http://schemas.microsoft.com/office/word/2018/wordml" xmlns:w16du="http://schemas.microsoft.com/office/word/2023/wordml/word16du" xmlns:w16sdtdh="http://schemas.microsoft.com/office/word/2020/wordml/sdtdatahash" xmlns:w16se="http://schemas.microsoft.com/office/word/2015/wordml/symex" mc:Ignorable="w14 w15 w16se w16cid w16 w16cex w16sdtdh w16du">
+<w:styles xmlns:mc="http://schemas.openxmlformats.org/markup-compatibility/2006" xmlns:r="http://schemas.openxmlformats.org/officeDocument/2006/relationships" xmlns:w="http://schemas.openxmlformats.org/wordprocessingml/2006/main" xmlns:w14="http://schemas.microsoft.com/office/word/2010/wordml" xmlns:w15="http://schemas.microsoft.com/office/word/2012/wordml" xmlns:w16se="http://schemas.microsoft.com/office/word/2015/wordml/symex" mc:Ignorable="w14 w15 w16se">
   <w:docDefaults>
     <w:rPrDefault>
       <w:rPr>
@@ -2671,7 +2324,7 @@
       </w:pPr>
     </w:pPrDefault>
   </w:docDefaults>
-  <w:latentStyles w:defLockedState="0" w:defUIPriority="99" w:defSemiHidden="0" w:defUnhideWhenUsed="0" w:defQFormat="0" w:count="376">
+  <w:latentStyles w:defLockedState="0" w:defUIPriority="99" w:defSemiHidden="0" w:defUnhideWhenUsed="0" w:defQFormat="0" w:count="371">
     <w:lsdException w:name="Normal" w:uiPriority="0" w:qFormat="1"/>
     <w:lsdException w:name="heading 1" w:uiPriority="9" w:qFormat="1"/>
     <w:lsdException w:name="heading 2" w:semiHidden="1" w:uiPriority="9" w:unhideWhenUsed="1" w:qFormat="1"/>
@@ -3043,16 +2696,11 @@
     <w:lsdException w:name="List Table 5 Dark Accent 6" w:uiPriority="50"/>
     <w:lsdException w:name="List Table 6 Colorful Accent 6" w:uiPriority="51"/>
     <w:lsdException w:name="List Table 7 Colorful Accent 6" w:uiPriority="52"/>
-    <w:lsdException w:name="Mention" w:semiHidden="1" w:unhideWhenUsed="1"/>
-    <w:lsdException w:name="Smart Hyperlink" w:semiHidden="1" w:unhideWhenUsed="1"/>
-    <w:lsdException w:name="Hashtag" w:semiHidden="1" w:unhideWhenUsed="1"/>
-    <w:lsdException w:name="Unresolved Mention" w:semiHidden="1" w:unhideWhenUsed="1"/>
-    <w:lsdException w:name="Smart Link" w:semiHidden="1" w:unhideWhenUsed="1"/>
   </w:latentStyles>
   <w:style w:type="paragraph" w:default="1" w:styleId="Normal">
     <w:name w:val="Normal"/>
     <w:qFormat/>
-    <w:rsid w:val="00C864FF"/>
+    <w:rsid w:val="003C5779"/>
     <w:rPr>
       <w:color w:val="000000" w:themeColor="text1"/>
       <w:sz w:val="20"/>
@@ -3189,6 +2837,7 @@
   <w:style w:type="character" w:default="1" w:styleId="DefaultParagraphFont">
     <w:name w:val="Default Paragraph Font"/>
     <w:uiPriority w:val="1"/>
+    <w:semiHidden/>
     <w:unhideWhenUsed/>
   </w:style>
   <w:style w:type="table" w:default="1" w:styleId="TableNormal">
@@ -3626,11 +3275,22 @@
       <w:color w:val="auto"/>
     </w:rPr>
   </w:style>
+  <w:style w:type="character" w:styleId="FollowedHyperlink">
+    <w:name w:val="FollowedHyperlink"/>
+    <w:basedOn w:val="DefaultParagraphFont"/>
+    <w:uiPriority w:val="99"/>
+    <w:semiHidden/>
+    <w:rsid w:val="0084361C"/>
+    <w:rPr>
+      <w:color w:val="954F72" w:themeColor="followedHyperlink"/>
+      <w:u w:val="single"/>
+    </w:rPr>
+  </w:style>
 </w:styles>
 </file>
 
 <file path=word/glossary/document.xml><?xml version="1.0" encoding="utf-8"?>
-<w:glossaryDocument xmlns:wpc="http://schemas.microsoft.com/office/word/2010/wordprocessingCanvas" xmlns:cx="http://schemas.microsoft.com/office/drawing/2014/chartex" xmlns:cx1="http://schemas.microsoft.com/office/drawing/2015/9/8/chartex" xmlns:cx2="http://schemas.microsoft.com/office/drawing/2015/10/21/chartex" xmlns:cx3="http://schemas.microsoft.com/office/drawing/2016/5/9/chartex" xmlns:cx4="http://schemas.microsoft.com/office/drawing/2016/5/10/chartex" xmlns:cx5="http://schemas.microsoft.com/office/drawing/2016/5/11/chartex" xmlns:cx6="http://schemas.microsoft.com/office/drawing/2016/5/12/chartex" xmlns:cx7="http://schemas.microsoft.com/office/drawing/2016/5/13/chartex" xmlns:cx8="http://schemas.microsoft.com/office/drawing/2016/5/14/chartex" xmlns:mc="http://schemas.openxmlformats.org/markup-compatibility/2006" xmlns:aink="http://schemas.microsoft.com/office/drawing/2016/ink" xmlns:am3d="http://schemas.microsoft.com/office/drawing/2017/model3d" xmlns:o="urn:schemas-microsoft-com:office:office" xmlns:oel="http://schemas.microsoft.com/office/2019/extlst" xmlns:r="http://schemas.openxmlformats.org/officeDocument/2006/relationships" xmlns:m="http://schemas.openxmlformats.org/officeDocument/2006/math" xmlns:v="urn:schemas-microsoft-com:vml" xmlns:wp14="http://schemas.microsoft.com/office/word/2010/wordprocessingDrawing" xmlns:wp="http://schemas.openxmlformats.org/drawingml/2006/wordprocessingDrawing" xmlns:w10="urn:schemas-microsoft-com:office:word" xmlns:w="http://schemas.openxmlformats.org/wordprocessingml/2006/main" xmlns:w14="http://schemas.microsoft.com/office/word/2010/wordml" xmlns:w15="http://schemas.microsoft.com/office/word/2012/wordml" xmlns:w16cex="http://schemas.microsoft.com/office/word/2018/wordml/cex" xmlns:w16cid="http://schemas.microsoft.com/office/word/2016/wordml/cid" xmlns:w16="http://schemas.microsoft.com/office/word/2018/wordml" xmlns:w16du="http://schemas.microsoft.com/office/word/2023/wordml/word16du" xmlns:w16sdtdh="http://schemas.microsoft.com/office/word/2020/wordml/sdtdatahash" xmlns:w16se="http://schemas.microsoft.com/office/word/2015/wordml/symex" xmlns:wpg="http://schemas.microsoft.com/office/word/2010/wordprocessingGroup" xmlns:wpi="http://schemas.microsoft.com/office/word/2010/wordprocessingInk" xmlns:wne="http://schemas.microsoft.com/office/word/2006/wordml" xmlns:wps="http://schemas.microsoft.com/office/word/2010/wordprocessingShape" mc:Ignorable="w14 w15 w16se w16cid w16 w16cex w16sdtdh w16du wp14">
+<w:glossaryDocument xmlns:wpc="http://schemas.microsoft.com/office/word/2010/wordprocessingCanvas" xmlns:cx="http://schemas.microsoft.com/office/drawing/2014/chartex" xmlns:mc="http://schemas.openxmlformats.org/markup-compatibility/2006" xmlns:o="urn:schemas-microsoft-com:office:office" xmlns:r="http://schemas.openxmlformats.org/officeDocument/2006/relationships" xmlns:m="http://schemas.openxmlformats.org/officeDocument/2006/math" xmlns:v="urn:schemas-microsoft-com:vml" xmlns:wp14="http://schemas.microsoft.com/office/word/2010/wordprocessingDrawing" xmlns:wp="http://schemas.openxmlformats.org/drawingml/2006/wordprocessingDrawing" xmlns:w10="urn:schemas-microsoft-com:office:word" xmlns:w="http://schemas.openxmlformats.org/wordprocessingml/2006/main" xmlns:w14="http://schemas.microsoft.com/office/word/2010/wordml" xmlns:w15="http://schemas.microsoft.com/office/word/2012/wordml" xmlns:w16se="http://schemas.microsoft.com/office/word/2015/wordml/symex" xmlns:wpg="http://schemas.microsoft.com/office/word/2010/wordprocessingGroup" xmlns:wpi="http://schemas.microsoft.com/office/word/2010/wordprocessingInk" xmlns:wne="http://schemas.microsoft.com/office/word/2006/wordml" xmlns:wps="http://schemas.microsoft.com/office/word/2010/wordprocessingShape" mc:Ignorable="w14 w15 w16se wp14">
   <w:docParts>
     <w:docPart>
       <w:docPartPr>
@@ -3654,32 +3314,6 @@
           </w:pPr>
           <w:r>
             <w:t>CONTACT</w:t>
-          </w:r>
-        </w:p>
-      </w:docPartBody>
-    </w:docPart>
-    <w:docPart>
-      <w:docPartPr>
-        <w:name w:val="9262CC176545427792B9E7A6D4AC838F"/>
-        <w:category>
-          <w:name w:val="General"/>
-          <w:gallery w:val="placeholder"/>
-        </w:category>
-        <w:types>
-          <w:type w:val="bbPlcHdr"/>
-        </w:types>
-        <w:behaviors>
-          <w:behavior w:val="content"/>
-        </w:behaviors>
-        <w:guid w:val="{3DA14C1C-C5E2-4592-9AF9-013E8AE6A12D}"/>
-      </w:docPartPr>
-      <w:docPartBody>
-        <w:p>
-          <w:pPr>
-            <w:pStyle w:val="9262CC176545427792B9E7A6D4AC838F"/>
-          </w:pPr>
-          <w:r>
-            <w:t>Experience</w:t>
           </w:r>
         </w:p>
       </w:docPartBody>
@@ -3710,12 +3344,38 @@
         </w:p>
       </w:docPartBody>
     </w:docPart>
+    <w:docPart>
+      <w:docPartPr>
+        <w:name w:val="B0079B98AABE46D6AD6AF36006EF09EE"/>
+        <w:category>
+          <w:name w:val="General"/>
+          <w:gallery w:val="placeholder"/>
+        </w:category>
+        <w:types>
+          <w:type w:val="bbPlcHdr"/>
+        </w:types>
+        <w:behaviors>
+          <w:behavior w:val="content"/>
+        </w:behaviors>
+        <w:guid w:val="{5DAB318D-7003-46C4-BBEB-4466D8ABD70B}"/>
+      </w:docPartPr>
+      <w:docPartBody>
+        <w:p>
+          <w:pPr>
+            <w:pStyle w:val="B0079B98AABE46D6AD6AF36006EF09EE"/>
+          </w:pPr>
+          <w:r>
+            <w:t>Experience</w:t>
+          </w:r>
+        </w:p>
+      </w:docPartBody>
+    </w:docPart>
   </w:docParts>
 </w:glossaryDocument>
 </file>
 
 <file path=word/glossary/fontTable.xml><?xml version="1.0" encoding="utf-8"?>
-<w:fonts xmlns:mc="http://schemas.openxmlformats.org/markup-compatibility/2006" xmlns:r="http://schemas.openxmlformats.org/officeDocument/2006/relationships" xmlns:w="http://schemas.openxmlformats.org/wordprocessingml/2006/main" xmlns:w14="http://schemas.microsoft.com/office/word/2010/wordml" xmlns:w15="http://schemas.microsoft.com/office/word/2012/wordml" xmlns:w16cex="http://schemas.microsoft.com/office/word/2018/wordml/cex" xmlns:w16cid="http://schemas.microsoft.com/office/word/2016/wordml/cid" xmlns:w16="http://schemas.microsoft.com/office/word/2018/wordml" xmlns:w16du="http://schemas.microsoft.com/office/word/2023/wordml/word16du" xmlns:w16sdtdh="http://schemas.microsoft.com/office/word/2020/wordml/sdtdatahash" xmlns:w16se="http://schemas.microsoft.com/office/word/2015/wordml/symex" mc:Ignorable="w14 w15 w16se w16cid w16 w16cex w16sdtdh w16du">
+<w:fonts xmlns:mc="http://schemas.openxmlformats.org/markup-compatibility/2006" xmlns:r="http://schemas.openxmlformats.org/officeDocument/2006/relationships" xmlns:w="http://schemas.openxmlformats.org/wordprocessingml/2006/main" xmlns:w14="http://schemas.microsoft.com/office/word/2010/wordml" xmlns:w15="http://schemas.microsoft.com/office/word/2012/wordml" xmlns:w16se="http://schemas.microsoft.com/office/word/2015/wordml/symex" mc:Ignorable="w14 w15 w16se">
   <w:font w:name="Symbol">
     <w:panose1 w:val="05050102010706020507"/>
     <w:charset w:val="02"/>
@@ -3758,23 +3418,25 @@
     <w:pitch w:val="variable"/>
     <w:sig w:usb0="E0002EFF" w:usb1="C000785B" w:usb2="00000009" w:usb3="00000000" w:csb0="000001FF" w:csb1="00000000"/>
   </w:font>
-  <w:font w:name="Aptos">
+  <w:font w:name="Calibri">
+    <w:panose1 w:val="020F0502020204030204"/>
     <w:charset w:val="00"/>
     <w:family w:val="swiss"/>
     <w:pitch w:val="variable"/>
-    <w:sig w:usb0="20000287" w:usb1="00000003" w:usb2="00000000" w:usb3="00000000" w:csb0="0000019F" w:csb1="00000000"/>
+    <w:sig w:usb0="E4002EFF" w:usb1="C000247B" w:usb2="00000009" w:usb3="00000000" w:csb0="000001FF" w:csb1="00000000"/>
   </w:font>
-  <w:font w:name="Aptos Display">
+  <w:font w:name="Calibri Light">
+    <w:panose1 w:val="020F0302020204030204"/>
     <w:charset w:val="00"/>
     <w:family w:val="swiss"/>
     <w:pitch w:val="variable"/>
-    <w:sig w:usb0="20000287" w:usb1="00000003" w:usb2="00000000" w:usb3="00000000" w:csb0="0000019F" w:csb1="00000000"/>
+    <w:sig w:usb0="E4002EFF" w:usb1="C000247B" w:usb2="00000009" w:usb3="00000000" w:csb0="000001FF" w:csb1="00000000"/>
   </w:font>
 </w:fonts>
 </file>
 
 <file path=word/glossary/settings.xml><?xml version="1.0" encoding="utf-8"?>
-<w:settings xmlns:mc="http://schemas.openxmlformats.org/markup-compatibility/2006" xmlns:o="urn:schemas-microsoft-com:office:office" xmlns:r="http://schemas.openxmlformats.org/officeDocument/2006/relationships" xmlns:m="http://schemas.openxmlformats.org/officeDocument/2006/math" xmlns:v="urn:schemas-microsoft-com:vml" xmlns:w10="urn:schemas-microsoft-com:office:word" xmlns:w="http://schemas.openxmlformats.org/wordprocessingml/2006/main" xmlns:w14="http://schemas.microsoft.com/office/word/2010/wordml" xmlns:w15="http://schemas.microsoft.com/office/word/2012/wordml" xmlns:w16cex="http://schemas.microsoft.com/office/word/2018/wordml/cex" xmlns:w16cid="http://schemas.microsoft.com/office/word/2016/wordml/cid" xmlns:w16="http://schemas.microsoft.com/office/word/2018/wordml" xmlns:w16du="http://schemas.microsoft.com/office/word/2023/wordml/word16du" xmlns:w16sdtdh="http://schemas.microsoft.com/office/word/2020/wordml/sdtdatahash" xmlns:w16se="http://schemas.microsoft.com/office/word/2015/wordml/symex" xmlns:sl="http://schemas.openxmlformats.org/schemaLibrary/2006/main" mc:Ignorable="w14 w15 w16se w16cid w16 w16cex w16sdtdh w16du">
+<w:settings xmlns:mc="http://schemas.openxmlformats.org/markup-compatibility/2006" xmlns:o="urn:schemas-microsoft-com:office:office" xmlns:r="http://schemas.openxmlformats.org/officeDocument/2006/relationships" xmlns:m="http://schemas.openxmlformats.org/officeDocument/2006/math" xmlns:v="urn:schemas-microsoft-com:vml" xmlns:w10="urn:schemas-microsoft-com:office:word" xmlns:w="http://schemas.openxmlformats.org/wordprocessingml/2006/main" xmlns:w14="http://schemas.microsoft.com/office/word/2010/wordml" xmlns:w15="http://schemas.microsoft.com/office/word/2012/wordml" xmlns:w16se="http://schemas.microsoft.com/office/word/2015/wordml/symex" xmlns:sl="http://schemas.openxmlformats.org/schemaLibrary/2006/main" mc:Ignorable="w14 w15 w16se">
   <w:view w:val="normal"/>
   <w:defaultTabStop w:val="720"/>
   <w:characterSpacingControl w:val="doNotCompress"/>
@@ -3785,13 +3447,16 @@
     <w:compatSetting w:name="enableOpenTypeFeatures" w:uri="http://schemas.microsoft.com/office/word" w:val="1"/>
     <w:compatSetting w:name="doNotFlipMirrorIndents" w:uri="http://schemas.microsoft.com/office/word" w:val="1"/>
     <w:compatSetting w:name="differentiateMultirowTableHeaders" w:uri="http://schemas.microsoft.com/office/word" w:val="1"/>
-    <w:compatSetting w:name="useWord2013TrackBottomHyphenation" w:uri="http://schemas.microsoft.com/office/word" w:val="0"/>
   </w:compat>
   <w:rsids>
     <w:rsidRoot w:val="002545DC"/>
+    <w:rsid w:val="001143CC"/>
     <w:rsid w:val="002545DC"/>
     <w:rsid w:val="002F5326"/>
+    <w:rsid w:val="00476ECE"/>
     <w:rsid w:val="00701E98"/>
+    <w:rsid w:val="00786A7E"/>
+    <w:rsid w:val="0093501B"/>
     <w:rsid w:val="00A662EE"/>
     <w:rsid w:val="00A7468C"/>
     <w:rsid w:val="00C76316"/>
@@ -3820,7 +3485,7 @@
 </file>
 
 <file path=word/glossary/styles.xml><?xml version="1.0" encoding="utf-8"?>
-<w:styles xmlns:mc="http://schemas.openxmlformats.org/markup-compatibility/2006" xmlns:r="http://schemas.openxmlformats.org/officeDocument/2006/relationships" xmlns:w="http://schemas.openxmlformats.org/wordprocessingml/2006/main" xmlns:w14="http://schemas.microsoft.com/office/word/2010/wordml" xmlns:w15="http://schemas.microsoft.com/office/word/2012/wordml" xmlns:w16cex="http://schemas.microsoft.com/office/word/2018/wordml/cex" xmlns:w16cid="http://schemas.microsoft.com/office/word/2016/wordml/cid" xmlns:w16="http://schemas.microsoft.com/office/word/2018/wordml" xmlns:w16du="http://schemas.microsoft.com/office/word/2023/wordml/word16du" xmlns:w16sdtdh="http://schemas.microsoft.com/office/word/2020/wordml/sdtdatahash" xmlns:w16se="http://schemas.microsoft.com/office/word/2015/wordml/symex" mc:Ignorable="w14 w15 w16se w16cid w16 w16cex w16sdtdh w16du">
+<w:styles xmlns:mc="http://schemas.openxmlformats.org/markup-compatibility/2006" xmlns:r="http://schemas.openxmlformats.org/officeDocument/2006/relationships" xmlns:w="http://schemas.openxmlformats.org/wordprocessingml/2006/main" xmlns:w14="http://schemas.microsoft.com/office/word/2010/wordml" xmlns:w15="http://schemas.microsoft.com/office/word/2012/wordml" xmlns:w16se="http://schemas.microsoft.com/office/word/2015/wordml/symex" mc:Ignorable="w14 w15 w16se">
   <w:docDefaults>
     <w:rPrDefault>
       <w:rPr>
@@ -3838,7 +3503,7 @@
       </w:pPr>
     </w:pPrDefault>
   </w:docDefaults>
-  <w:latentStyles w:defLockedState="0" w:defUIPriority="99" w:defSemiHidden="0" w:defUnhideWhenUsed="0" w:defQFormat="0" w:count="376">
+  <w:latentStyles w:defLockedState="0" w:defUIPriority="99" w:defSemiHidden="0" w:defUnhideWhenUsed="0" w:defQFormat="0" w:count="371">
     <w:lsdException w:name="Normal" w:uiPriority="0" w:qFormat="1"/>
     <w:lsdException w:name="heading 1" w:uiPriority="9" w:qFormat="1"/>
     <w:lsdException w:name="heading 2" w:semiHidden="1" w:uiPriority="9" w:unhideWhenUsed="1" w:qFormat="1"/>
@@ -4210,11 +3875,6 @@
     <w:lsdException w:name="List Table 5 Dark Accent 6" w:uiPriority="50"/>
     <w:lsdException w:name="List Table 6 Colorful Accent 6" w:uiPriority="51"/>
     <w:lsdException w:name="List Table 7 Colorful Accent 6" w:uiPriority="52"/>
-    <w:lsdException w:name="Mention" w:semiHidden="1" w:unhideWhenUsed="1"/>
-    <w:lsdException w:name="Smart Hyperlink" w:semiHidden="1" w:unhideWhenUsed="1"/>
-    <w:lsdException w:name="Hashtag" w:semiHidden="1" w:unhideWhenUsed="1"/>
-    <w:lsdException w:name="Unresolved Mention" w:semiHidden="1" w:unhideWhenUsed="1"/>
-    <w:lsdException w:name="Smart Link" w:semiHidden="1" w:unhideWhenUsed="1"/>
   </w:latentStyles>
   <w:style w:type="paragraph" w:default="1" w:styleId="Normal">
     <w:name w:val="Normal"/>
@@ -4257,11 +3917,333 @@
     <w:name w:val="35850AB7027E43179B8A3B336B5B1FFB"/>
     <w:rsid w:val="002545DC"/>
   </w:style>
+  <w:style w:type="paragraph" w:customStyle="1" w:styleId="C35411092B4C485AA4EE94CA5A6DE231">
+    <w:name w:val="C35411092B4C485AA4EE94CA5A6DE231"/>
+    <w:rsid w:val="0093501B"/>
+    <w:pPr>
+      <w:bidi/>
+      <w:spacing w:line="259" w:lineRule="auto"/>
+    </w:pPr>
+    <w:rPr>
+      <w:kern w:val="0"/>
+      <w:sz w:val="22"/>
+      <w:szCs w:val="22"/>
+      <w14:ligatures w14:val="none"/>
+    </w:rPr>
+  </w:style>
+  <w:style w:type="paragraph" w:customStyle="1" w:styleId="C2102DBAA436424387C9EE5C0A1A1E5C">
+    <w:name w:val="C2102DBAA436424387C9EE5C0A1A1E5C"/>
+    <w:rsid w:val="0093501B"/>
+    <w:pPr>
+      <w:bidi/>
+      <w:spacing w:line="259" w:lineRule="auto"/>
+    </w:pPr>
+    <w:rPr>
+      <w:kern w:val="0"/>
+      <w:sz w:val="22"/>
+      <w:szCs w:val="22"/>
+      <w14:ligatures w14:val="none"/>
+    </w:rPr>
+  </w:style>
+  <w:style w:type="paragraph" w:customStyle="1" w:styleId="45F05CEDC86340E08A241E81BA67B053">
+    <w:name w:val="45F05CEDC86340E08A241E81BA67B053"/>
+    <w:rsid w:val="0093501B"/>
+    <w:pPr>
+      <w:bidi/>
+      <w:spacing w:line="259" w:lineRule="auto"/>
+    </w:pPr>
+    <w:rPr>
+      <w:kern w:val="0"/>
+      <w:sz w:val="22"/>
+      <w:szCs w:val="22"/>
+      <w14:ligatures w14:val="none"/>
+    </w:rPr>
+  </w:style>
+  <w:style w:type="paragraph" w:customStyle="1" w:styleId="F5D9C176E610403B972AB6AE060C5BA8">
+    <w:name w:val="F5D9C176E610403B972AB6AE060C5BA8"/>
+    <w:rsid w:val="0093501B"/>
+    <w:pPr>
+      <w:bidi/>
+      <w:spacing w:line="259" w:lineRule="auto"/>
+    </w:pPr>
+    <w:rPr>
+      <w:kern w:val="0"/>
+      <w:sz w:val="22"/>
+      <w:szCs w:val="22"/>
+      <w14:ligatures w14:val="none"/>
+    </w:rPr>
+  </w:style>
+  <w:style w:type="paragraph" w:customStyle="1" w:styleId="1370D9F37AD24E088E151FF2A5C2295B">
+    <w:name w:val="1370D9F37AD24E088E151FF2A5C2295B"/>
+    <w:rsid w:val="0093501B"/>
+    <w:pPr>
+      <w:bidi/>
+      <w:spacing w:line="259" w:lineRule="auto"/>
+    </w:pPr>
+    <w:rPr>
+      <w:kern w:val="0"/>
+      <w:sz w:val="22"/>
+      <w:szCs w:val="22"/>
+      <w14:ligatures w14:val="none"/>
+    </w:rPr>
+  </w:style>
+  <w:style w:type="paragraph" w:customStyle="1" w:styleId="FADFFE803A42431AA04C1C76D5201121">
+    <w:name w:val="FADFFE803A42431AA04C1C76D5201121"/>
+    <w:rsid w:val="0093501B"/>
+    <w:pPr>
+      <w:bidi/>
+      <w:spacing w:line="259" w:lineRule="auto"/>
+    </w:pPr>
+    <w:rPr>
+      <w:kern w:val="0"/>
+      <w:sz w:val="22"/>
+      <w:szCs w:val="22"/>
+      <w14:ligatures w14:val="none"/>
+    </w:rPr>
+  </w:style>
+  <w:style w:type="paragraph" w:customStyle="1" w:styleId="4772E94558B04D239BE9AFD7482C7CEE">
+    <w:name w:val="4772E94558B04D239BE9AFD7482C7CEE"/>
+    <w:rsid w:val="0093501B"/>
+    <w:pPr>
+      <w:bidi/>
+      <w:spacing w:line="259" w:lineRule="auto"/>
+    </w:pPr>
+    <w:rPr>
+      <w:kern w:val="0"/>
+      <w:sz w:val="22"/>
+      <w:szCs w:val="22"/>
+      <w14:ligatures w14:val="none"/>
+    </w:rPr>
+  </w:style>
+  <w:style w:type="paragraph" w:customStyle="1" w:styleId="52BD338AFD704279BB0C63BB27FEAA7A">
+    <w:name w:val="52BD338AFD704279BB0C63BB27FEAA7A"/>
+    <w:rsid w:val="0093501B"/>
+    <w:pPr>
+      <w:bidi/>
+      <w:spacing w:line="259" w:lineRule="auto"/>
+    </w:pPr>
+    <w:rPr>
+      <w:kern w:val="0"/>
+      <w:sz w:val="22"/>
+      <w:szCs w:val="22"/>
+      <w14:ligatures w14:val="none"/>
+    </w:rPr>
+  </w:style>
+  <w:style w:type="paragraph" w:customStyle="1" w:styleId="C2E876FA683C4084A9CA9CAFBA648EBB">
+    <w:name w:val="C2E876FA683C4084A9CA9CAFBA648EBB"/>
+    <w:rsid w:val="0093501B"/>
+    <w:pPr>
+      <w:bidi/>
+      <w:spacing w:line="259" w:lineRule="auto"/>
+    </w:pPr>
+    <w:rPr>
+      <w:kern w:val="0"/>
+      <w:sz w:val="22"/>
+      <w:szCs w:val="22"/>
+      <w14:ligatures w14:val="none"/>
+    </w:rPr>
+  </w:style>
+  <w:style w:type="paragraph" w:customStyle="1" w:styleId="2550C0ECA12D427F9AB4116C85040416">
+    <w:name w:val="2550C0ECA12D427F9AB4116C85040416"/>
+    <w:rsid w:val="0093501B"/>
+    <w:pPr>
+      <w:bidi/>
+      <w:spacing w:line="259" w:lineRule="auto"/>
+    </w:pPr>
+    <w:rPr>
+      <w:kern w:val="0"/>
+      <w:sz w:val="22"/>
+      <w:szCs w:val="22"/>
+      <w14:ligatures w14:val="none"/>
+    </w:rPr>
+  </w:style>
+  <w:style w:type="paragraph" w:customStyle="1" w:styleId="50198A3FCEE94AD98A01A681D72F6F35">
+    <w:name w:val="50198A3FCEE94AD98A01A681D72F6F35"/>
+    <w:rsid w:val="0093501B"/>
+    <w:pPr>
+      <w:bidi/>
+      <w:spacing w:line="259" w:lineRule="auto"/>
+    </w:pPr>
+    <w:rPr>
+      <w:kern w:val="0"/>
+      <w:sz w:val="22"/>
+      <w:szCs w:val="22"/>
+      <w14:ligatures w14:val="none"/>
+    </w:rPr>
+  </w:style>
+  <w:style w:type="paragraph" w:customStyle="1" w:styleId="83EE325DF92341AE93290F6BFE5FD659">
+    <w:name w:val="83EE325DF92341AE93290F6BFE5FD659"/>
+    <w:rsid w:val="0093501B"/>
+    <w:pPr>
+      <w:bidi/>
+      <w:spacing w:line="259" w:lineRule="auto"/>
+    </w:pPr>
+    <w:rPr>
+      <w:kern w:val="0"/>
+      <w:sz w:val="22"/>
+      <w:szCs w:val="22"/>
+      <w14:ligatures w14:val="none"/>
+    </w:rPr>
+  </w:style>
+  <w:style w:type="paragraph" w:customStyle="1" w:styleId="C09F318288E248C495DB5DF1A8218A7D">
+    <w:name w:val="C09F318288E248C495DB5DF1A8218A7D"/>
+    <w:rsid w:val="0093501B"/>
+    <w:pPr>
+      <w:bidi/>
+      <w:spacing w:line="259" w:lineRule="auto"/>
+    </w:pPr>
+    <w:rPr>
+      <w:kern w:val="0"/>
+      <w:sz w:val="22"/>
+      <w:szCs w:val="22"/>
+      <w14:ligatures w14:val="none"/>
+    </w:rPr>
+  </w:style>
+  <w:style w:type="paragraph" w:customStyle="1" w:styleId="E2337C8A34994E768E3B2680EE18674D">
+    <w:name w:val="E2337C8A34994E768E3B2680EE18674D"/>
+    <w:rsid w:val="0093501B"/>
+    <w:pPr>
+      <w:bidi/>
+      <w:spacing w:line="259" w:lineRule="auto"/>
+    </w:pPr>
+    <w:rPr>
+      <w:kern w:val="0"/>
+      <w:sz w:val="22"/>
+      <w:szCs w:val="22"/>
+      <w14:ligatures w14:val="none"/>
+    </w:rPr>
+  </w:style>
+  <w:style w:type="paragraph" w:customStyle="1" w:styleId="961145223A0B4F2899A472D36C222D5F">
+    <w:name w:val="961145223A0B4F2899A472D36C222D5F"/>
+    <w:rsid w:val="0093501B"/>
+    <w:pPr>
+      <w:bidi/>
+      <w:spacing w:line="259" w:lineRule="auto"/>
+    </w:pPr>
+    <w:rPr>
+      <w:kern w:val="0"/>
+      <w:sz w:val="22"/>
+      <w:szCs w:val="22"/>
+      <w14:ligatures w14:val="none"/>
+    </w:rPr>
+  </w:style>
+  <w:style w:type="paragraph" w:customStyle="1" w:styleId="B6C6D42F194142948971FF6396368182">
+    <w:name w:val="B6C6D42F194142948971FF6396368182"/>
+    <w:rsid w:val="0093501B"/>
+    <w:pPr>
+      <w:bidi/>
+      <w:spacing w:line="259" w:lineRule="auto"/>
+    </w:pPr>
+    <w:rPr>
+      <w:kern w:val="0"/>
+      <w:sz w:val="22"/>
+      <w:szCs w:val="22"/>
+      <w14:ligatures w14:val="none"/>
+    </w:rPr>
+  </w:style>
+  <w:style w:type="paragraph" w:customStyle="1" w:styleId="C603DD9E8B98484EA7B7CD52F4060A01">
+    <w:name w:val="C603DD9E8B98484EA7B7CD52F4060A01"/>
+    <w:rsid w:val="0093501B"/>
+    <w:pPr>
+      <w:bidi/>
+      <w:spacing w:line="259" w:lineRule="auto"/>
+    </w:pPr>
+    <w:rPr>
+      <w:kern w:val="0"/>
+      <w:sz w:val="22"/>
+      <w:szCs w:val="22"/>
+      <w14:ligatures w14:val="none"/>
+    </w:rPr>
+  </w:style>
+  <w:style w:type="paragraph" w:customStyle="1" w:styleId="7D530413A2534FCDBF7ADF55A4913F6F">
+    <w:name w:val="7D530413A2534FCDBF7ADF55A4913F6F"/>
+    <w:rsid w:val="0093501B"/>
+    <w:pPr>
+      <w:bidi/>
+      <w:spacing w:line="259" w:lineRule="auto"/>
+    </w:pPr>
+    <w:rPr>
+      <w:kern w:val="0"/>
+      <w:sz w:val="22"/>
+      <w:szCs w:val="22"/>
+      <w14:ligatures w14:val="none"/>
+    </w:rPr>
+  </w:style>
+  <w:style w:type="paragraph" w:customStyle="1" w:styleId="1DB5D94E86DA4108859721D7C5572CE1">
+    <w:name w:val="1DB5D94E86DA4108859721D7C5572CE1"/>
+    <w:rsid w:val="0093501B"/>
+    <w:pPr>
+      <w:bidi/>
+      <w:spacing w:line="259" w:lineRule="auto"/>
+    </w:pPr>
+    <w:rPr>
+      <w:kern w:val="0"/>
+      <w:sz w:val="22"/>
+      <w:szCs w:val="22"/>
+      <w14:ligatures w14:val="none"/>
+    </w:rPr>
+  </w:style>
+  <w:style w:type="paragraph" w:customStyle="1" w:styleId="1DA01A027568417491A3934960A94ACB">
+    <w:name w:val="1DA01A027568417491A3934960A94ACB"/>
+    <w:rsid w:val="0093501B"/>
+    <w:pPr>
+      <w:bidi/>
+      <w:spacing w:line="259" w:lineRule="auto"/>
+    </w:pPr>
+    <w:rPr>
+      <w:kern w:val="0"/>
+      <w:sz w:val="22"/>
+      <w:szCs w:val="22"/>
+      <w14:ligatures w14:val="none"/>
+    </w:rPr>
+  </w:style>
+  <w:style w:type="paragraph" w:customStyle="1" w:styleId="C2B741007337465E85C75AC42961698B">
+    <w:name w:val="C2B741007337465E85C75AC42961698B"/>
+    <w:rsid w:val="0093501B"/>
+    <w:pPr>
+      <w:bidi/>
+      <w:spacing w:line="259" w:lineRule="auto"/>
+    </w:pPr>
+    <w:rPr>
+      <w:kern w:val="0"/>
+      <w:sz w:val="22"/>
+      <w:szCs w:val="22"/>
+      <w14:ligatures w14:val="none"/>
+    </w:rPr>
+  </w:style>
+  <w:style w:type="paragraph" w:customStyle="1" w:styleId="B0079B98AABE46D6AD6AF36006EF09EE">
+    <w:name w:val="B0079B98AABE46D6AD6AF36006EF09EE"/>
+    <w:rsid w:val="0093501B"/>
+    <w:pPr>
+      <w:bidi/>
+      <w:spacing w:line="259" w:lineRule="auto"/>
+    </w:pPr>
+    <w:rPr>
+      <w:kern w:val="0"/>
+      <w:sz w:val="22"/>
+      <w:szCs w:val="22"/>
+      <w14:ligatures w14:val="none"/>
+    </w:rPr>
+  </w:style>
+  <w:style w:type="paragraph" w:customStyle="1" w:styleId="15EE6124ED3C481E83DCF15A0B949C24">
+    <w:name w:val="15EE6124ED3C481E83DCF15A0B949C24"/>
+    <w:rsid w:val="0093501B"/>
+    <w:pPr>
+      <w:bidi/>
+      <w:spacing w:line="259" w:lineRule="auto"/>
+    </w:pPr>
+    <w:rPr>
+      <w:kern w:val="0"/>
+      <w:sz w:val="22"/>
+      <w:szCs w:val="22"/>
+      <w14:ligatures w14:val="none"/>
+    </w:rPr>
+  </w:style>
 </w:styles>
 </file>
 
 <file path=word/glossary/webSettings.xml><?xml version="1.0" encoding="utf-8"?>
-<w:webSettings xmlns:mc="http://schemas.openxmlformats.org/markup-compatibility/2006" xmlns:r="http://schemas.openxmlformats.org/officeDocument/2006/relationships" xmlns:w="http://schemas.openxmlformats.org/wordprocessingml/2006/main" xmlns:w14="http://schemas.microsoft.com/office/word/2010/wordml" xmlns:w15="http://schemas.microsoft.com/office/word/2012/wordml" xmlns:w16cex="http://schemas.microsoft.com/office/word/2018/wordml/cex" xmlns:w16cid="http://schemas.microsoft.com/office/word/2016/wordml/cid" xmlns:w16="http://schemas.microsoft.com/office/word/2018/wordml" xmlns:w16du="http://schemas.microsoft.com/office/word/2023/wordml/word16du" xmlns:w16sdtdh="http://schemas.microsoft.com/office/word/2020/wordml/sdtdatahash" xmlns:w16se="http://schemas.microsoft.com/office/word/2015/wordml/symex" mc:Ignorable="w14 w15 w16se w16cid w16 w16cex w16sdtdh w16du">
+<w:webSettings xmlns:mc="http://schemas.openxmlformats.org/markup-compatibility/2006" xmlns:r="http://schemas.openxmlformats.org/officeDocument/2006/relationships" xmlns:w="http://schemas.openxmlformats.org/wordprocessingml/2006/main" xmlns:w14="http://schemas.microsoft.com/office/word/2010/wordml" xmlns:w15="http://schemas.microsoft.com/office/word/2012/wordml" xmlns:w16se="http://schemas.microsoft.com/office/word/2015/wordml/symex" mc:Ignorable="w14 w15 w16se">
   <w:optimizeForBrowser/>
   <w:allowPNG/>
 </w:webSettings>
@@ -4533,7 +4515,7 @@
 </file>
 
 <file path=customXml/itemProps1.xml><?xml version="1.0" encoding="utf-8"?>
-<ds:datastoreItem xmlns:ds="http://schemas.openxmlformats.org/officeDocument/2006/customXml" ds:itemID="{7CF21F5B-FFC7-4F55-92BB-245A5FA31976}">
+<ds:datastoreItem xmlns:ds="http://schemas.openxmlformats.org/officeDocument/2006/customXml" ds:itemID="{46099838-2998-4041-8240-EDE528EE94C8}">
   <ds:schemaRefs>
     <ds:schemaRef ds:uri="http://schemas.openxmlformats.org/officeDocument/2006/bibliography"/>
   </ds:schemaRefs>

</xml_diff>